<commit_message>
added lots of software documentation to manual
</commit_message>
<xml_diff>
--- a/Documentation/Official/Battery Cycler Manual R2.docx
+++ b/Documentation/Official/Battery Cycler Manual R2.docx
@@ -30,11 +30,10 @@
                             <w:szCs w:val="84"/>
                           </w:rPr>
                           <w:alias w:val="Title"/>
-                          <w:id w:val="17581680"/>
+                          <w:id w:val="316785569"/>
                           <w:placeholder>
                             <w:docPart w:val="2476A313CB444211BAF5D64020E3D749"/>
                           </w:placeholder>
-                          <w:showingPlcHdr/>
                           <w:dataBinding w:prefixMappings="xmlns:ns0='http://schemas.openxmlformats.org/package/2006/metadata/core-properties' xmlns:ns1='http://purl.org/dc/elements/1.1/'" w:xpath="/ns0:coreProperties[1]/ns1:title[1]" w:storeItemID="{6C3C8BC8-F283-45AE-878A-BAB7291924A1}"/>
                           <w:text/>
                         </w:sdtPr>
@@ -54,7 +53,7 @@
                                 <w:sz w:val="84"/>
                                 <w:szCs w:val="84"/>
                               </w:rPr>
-                              <w:t>[Type the document title]</w:t>
+                              <w:t>Battery Cycler Operations Manual</w:t>
                             </w:r>
                           </w:p>
                         </w:sdtContent>
@@ -90,6 +89,7 @@
             </w:pict>
           </w:r>
         </w:p>
+        <w:p/>
         <w:p>
           <w:r>
             <w:rPr>
@@ -97,7 +97,7 @@
               <w:lang w:eastAsia="zh-TW"/>
             </w:rPr>
             <w:pict>
-              <v:group id="_x0000_s1026" style="position:absolute;margin-left:0;margin-top:468.9pt;width:467.95pt;height:291.6pt;z-index:251660288;mso-width-percent:1000;mso-height-percent:450;mso-top-percent:600;mso-position-horizontal:center;mso-position-horizontal-relative:margin;mso-position-vertical-relative:margin;mso-width-percent:1000;mso-height-percent:450;mso-top-percent:600;mso-width-relative:margin;mso-height-relative:margin" coordorigin="1800,10512" coordsize="8639,3888" o:allowincell="f">
+              <v:group id="_x0000_s1026" style="position:absolute;margin-left:-254.95pt;margin-top:392.4pt;width:760.95pt;height:291.6pt;z-index:251660288;mso-height-percent:450;mso-position-horizontal-relative:margin;mso-position-vertical-relative:margin;mso-height-percent:450;mso-width-relative:margin;mso-height-relative:margin" coordorigin="1800,10512" coordsize="5077,3888" o:allowincell="f">
                 <v:rect id="_x0000_s1027" style="position:absolute;left:1800;top:10512;width:3456;height:3888;mso-width-percent:400;mso-height-percent:300;mso-position-horizontal:left;mso-position-horizontal-relative:margin;mso-position-vertical:bottom;mso-position-vertical-relative:margin;mso-width-percent:400;mso-height-percent:300;mso-width-relative:margin;mso-height-relative:margin;v-text-anchor:bottom" filled="f" fillcolor="#c0504d [3205]" stroked="f" strokecolor="white [3212]" strokeweight="1.5pt">
                   <v:textbox style="mso-next-textbox:#_x0000_s1027" inset="0">
                     <w:txbxContent>
@@ -112,7 +112,7 @@
                             <w:szCs w:val="20"/>
                           </w:rPr>
                           <w:alias w:val="Company"/>
-                          <w:id w:val="17581699"/>
+                          <w:id w:val="316785570"/>
                           <w:placeholder>
                             <w:docPart w:val="F1C7C6F6463844A1A1F2278507AF95A4"/>
                           </w:placeholder>
@@ -141,7 +141,7 @@
                                 <w:sz w:val="20"/>
                                 <w:szCs w:val="20"/>
                               </w:rPr>
-                              <w:t>RIT</w:t>
+                              <w:t>ROCHESTER INTSITUTE OF TECHNOLOGY</w:t>
                             </w:r>
                           </w:p>
                         </w:sdtContent>
@@ -157,11 +157,10 @@
                             <w:szCs w:val="20"/>
                           </w:rPr>
                           <w:alias w:val="Address"/>
-                          <w:id w:val="17581704"/>
+                          <w:id w:val="316785571"/>
                           <w:placeholder>
                             <w:docPart w:val="B0F39B2A851D4D81A8F214D8D7A0718B"/>
                           </w:placeholder>
-                          <w:showingPlcHdr/>
                           <w:dataBinding w:prefixMappings="xmlns:ns0='http://schemas.microsoft.com/office/2006/coverPageProps'" w:xpath="/ns0:CoverPageProperties[1]/ns0:CompanyAddress[1]" w:storeItemID="{55AF091B-3C7A-41E3-B477-F2FDAA23CFDA}"/>
                           <w:text w:multiLine="1"/>
                         </w:sdtPr>
@@ -187,13 +186,14 @@
                                 <w:sz w:val="20"/>
                                 <w:szCs w:val="20"/>
                               </w:rPr>
-                              <w:t>[Type the company address]</w:t>
+                              <w:t>Advanced Battery Testing Laboratories</w:t>
                             </w:r>
                           </w:p>
                         </w:sdtContent>
                       </w:sdt>
-                      <w:sdt>
-                        <w:sdtPr>
+                      <w:p>
+                        <w:pPr>
+                          <w:jc w:val="right"/>
                           <w:rPr>
                             <w:b/>
                             <w:bCs/>
@@ -202,44 +202,11 @@
                             <w:sz w:val="20"/>
                             <w:szCs w:val="20"/>
                           </w:rPr>
-                          <w:alias w:val="Phone"/>
-                          <w:id w:val="17581711"/>
-                          <w:placeholder>
-                            <w:docPart w:val="F958F91915AA4489BFF9B67DA3F301F6"/>
-                          </w:placeholder>
-                          <w:showingPlcHdr/>
-                          <w:dataBinding w:prefixMappings="xmlns:ns0='http://schemas.microsoft.com/office/2006/coverPageProps'" w:xpath="/ns0:CoverPageProperties[1]/ns0:CompanyPhone[1]" w:storeItemID="{55AF091B-3C7A-41E3-B477-F2FDAA23CFDA}"/>
-                          <w:text/>
-                        </w:sdtPr>
-                        <w:sdtContent>
-                          <w:p>
-                            <w:pPr>
-                              <w:jc w:val="right"/>
-                              <w:rPr>
-                                <w:b/>
-                                <w:bCs/>
-                                <w:color w:val="7BA0CD" w:themeColor="accent1" w:themeTint="BF"/>
-                                <w:spacing w:val="60"/>
-                                <w:sz w:val="20"/>
-                                <w:szCs w:val="20"/>
-                              </w:rPr>
-                            </w:pPr>
-                            <w:r>
-                              <w:rPr>
-                                <w:b/>
-                                <w:bCs/>
-                                <w:color w:val="7BA0CD" w:themeColor="accent1" w:themeTint="BF"/>
-                                <w:spacing w:val="60"/>
-                                <w:sz w:val="20"/>
-                                <w:szCs w:val="20"/>
-                              </w:rPr>
-                              <w:t>[Type the phone number]</w:t>
-                            </w:r>
-                          </w:p>
-                        </w:sdtContent>
-                      </w:sdt>
-                      <w:sdt>
-                        <w:sdtPr>
+                        </w:pPr>
+                      </w:p>
+                      <w:p>
+                        <w:pPr>
+                          <w:jc w:val="right"/>
                           <w:rPr>
                             <w:b/>
                             <w:bCs/>
@@ -248,44 +215,11 @@
                             <w:sz w:val="20"/>
                             <w:szCs w:val="20"/>
                           </w:rPr>
-                          <w:alias w:val="Fax"/>
-                          <w:id w:val="17581717"/>
-                          <w:placeholder>
-                            <w:docPart w:val="DD29CC3463B34DE3A27F5C2EEFD6CFF2"/>
-                          </w:placeholder>
-                          <w:showingPlcHdr/>
-                          <w:dataBinding w:prefixMappings="xmlns:ns0='http://schemas.microsoft.com/office/2006/coverPageProps'" w:xpath="/ns0:CoverPageProperties[1]/ns0:CompanyFax[1]" w:storeItemID="{55AF091B-3C7A-41E3-B477-F2FDAA23CFDA}"/>
-                          <w:text/>
-                        </w:sdtPr>
-                        <w:sdtContent>
-                          <w:p>
-                            <w:pPr>
-                              <w:jc w:val="right"/>
-                              <w:rPr>
-                                <w:b/>
-                                <w:bCs/>
-                                <w:color w:val="7BA0CD" w:themeColor="accent1" w:themeTint="BF"/>
-                                <w:spacing w:val="60"/>
-                                <w:sz w:val="20"/>
-                                <w:szCs w:val="20"/>
-                              </w:rPr>
-                            </w:pPr>
-                            <w:r>
-                              <w:rPr>
-                                <w:b/>
-                                <w:bCs/>
-                                <w:color w:val="7BA0CD" w:themeColor="accent1" w:themeTint="BF"/>
-                                <w:spacing w:val="60"/>
-                                <w:sz w:val="20"/>
-                                <w:szCs w:val="20"/>
-                              </w:rPr>
-                              <w:t>[Type the fax number]</w:t>
-                            </w:r>
-                          </w:p>
-                        </w:sdtContent>
-                      </w:sdt>
-                      <w:sdt>
-                        <w:sdtPr>
+                        </w:pPr>
+                      </w:p>
+                      <w:p>
+                        <w:pPr>
+                          <w:jc w:val="right"/>
                           <w:rPr>
                             <w:b/>
                             <w:bCs/>
@@ -294,126 +228,68 @@
                             <w:sz w:val="20"/>
                             <w:szCs w:val="20"/>
                           </w:rPr>
-                          <w:alias w:val="Date"/>
-                          <w:id w:val="17581723"/>
-                          <w:placeholder>
-                            <w:docPart w:val="C603AA17DB794D3B8A315832CECBCCF2"/>
-                          </w:placeholder>
-                          <w:showingPlcHdr/>
-                          <w:dataBinding w:prefixMappings="xmlns:ns0='http://schemas.microsoft.com/office/2006/coverPageProps'" w:xpath="/ns0:CoverPageProperties[1]/ns0:PublishDate[1]" w:storeItemID="{55AF091B-3C7A-41E3-B477-F2FDAA23CFDA}"/>
-                          <w:date>
-                            <w:lid w:val="en-US"/>
-                            <w:storeMappedDataAs w:val="dateTime"/>
-                            <w:calendar w:val="gregorian"/>
-                          </w:date>
-                        </w:sdtPr>
-                        <w:sdtContent>
-                          <w:p>
-                            <w:pPr>
-                              <w:jc w:val="right"/>
-                              <w:rPr>
-                                <w:b/>
-                                <w:bCs/>
-                                <w:color w:val="7BA0CD" w:themeColor="accent1" w:themeTint="BF"/>
-                                <w:spacing w:val="60"/>
-                                <w:sz w:val="20"/>
-                                <w:szCs w:val="20"/>
-                              </w:rPr>
-                            </w:pPr>
-                            <w:r>
-                              <w:rPr>
-                                <w:b/>
-                                <w:bCs/>
-                                <w:color w:val="7BA0CD" w:themeColor="accent1" w:themeTint="BF"/>
-                                <w:spacing w:val="60"/>
-                                <w:sz w:val="20"/>
-                                <w:szCs w:val="20"/>
-                              </w:rPr>
-                              <w:t>[Pick the date]</w:t>
-                            </w:r>
-                          </w:p>
-                        </w:sdtContent>
-                      </w:sdt>
+                        </w:pPr>
+                      </w:p>
                     </w:txbxContent>
                   </v:textbox>
                 </v:rect>
-                <v:rect id="_x0000_s1028" style="position:absolute;left:5259;top:10512;width:5180;height:3888;mso-width-percent:600;mso-height-percent:300;mso-position-horizontal:center;mso-position-horizontal-relative:margin;mso-position-vertical:bottom;mso-position-vertical-relative:margin;mso-width-percent:600;mso-height-percent:300;mso-width-relative:margin;mso-height-relative:margin" o:allowincell="f" filled="f" stroked="f">
-                  <v:textbox style="mso-next-textbox:#_x0000_s1028">
+                <v:rect id="_x0000_s1028" style="position:absolute;left:5259;top:10512;width:1618;height:3544;mso-wrap-style:none;mso-width-percent:600;mso-height-percent:300;mso-position-horizontal:center;mso-position-horizontal-relative:margin;mso-position-vertical:bottom;mso-position-vertical-relative:margin;mso-width-percent:600;mso-height-percent:300;mso-width-relative:margin;mso-height-relative:margin" o:allowincell="f" filled="f" stroked="f">
+                  <v:textbox style="mso-next-textbox:#_x0000_s1028;mso-fit-shape-to-text:t">
                     <w:txbxContent>
-                      <w:sdt>
-                        <w:sdtPr>
+                      <w:p/>
+                      <w:p/>
+                      <w:p/>
+                      <w:p>
+                        <w:r>
                           <w:rPr>
-                            <w:rFonts w:asciiTheme="majorHAnsi" w:eastAsiaTheme="majorEastAsia" w:hAnsiTheme="majorHAnsi" w:cstheme="majorBidi"/>
-                            <w:color w:val="808080" w:themeColor="text1" w:themeTint="7F"/>
-                            <w:sz w:val="40"/>
-                            <w:szCs w:val="40"/>
+                            <w:noProof/>
                           </w:rPr>
-                          <w:alias w:val="Author"/>
-                          <w:id w:val="17581685"/>
-                          <w:placeholder>
-                            <w:docPart w:val="61E2236FFD594A2A81406A594FC8CE99"/>
-                          </w:placeholder>
-                          <w:dataBinding w:prefixMappings="xmlns:ns0='http://schemas.openxmlformats.org/package/2006/metadata/core-properties' xmlns:ns1='http://purl.org/dc/elements/1.1/'" w:xpath="/ns0:coreProperties[1]/ns1:creator[1]" w:storeItemID="{6C3C8BC8-F283-45AE-878A-BAB7291924A1}"/>
-                          <w:text/>
-                        </w:sdtPr>
-                        <w:sdtContent>
-                          <w:p>
-                            <w:pPr>
-                              <w:rPr>
-                                <w:rFonts w:asciiTheme="majorHAnsi" w:eastAsiaTheme="majorEastAsia" w:hAnsiTheme="majorHAnsi" w:cstheme="majorBidi"/>
-                                <w:color w:val="808080" w:themeColor="text1" w:themeTint="7F"/>
-                                <w:sz w:val="40"/>
-                                <w:szCs w:val="40"/>
-                              </w:rPr>
-                            </w:pPr>
-                            <w:r>
-                              <w:rPr>
-                                <w:rFonts w:asciiTheme="majorHAnsi" w:eastAsiaTheme="majorEastAsia" w:hAnsiTheme="majorHAnsi" w:cstheme="majorBidi"/>
-                                <w:color w:val="808080" w:themeColor="text1" w:themeTint="7F"/>
-                                <w:sz w:val="40"/>
-                                <w:szCs w:val="40"/>
-                              </w:rPr>
-                              <w:t>setup1</w:t>
-                            </w:r>
-                          </w:p>
-                        </w:sdtContent>
-                      </w:sdt>
-                      <w:sdt>
-                        <w:sdtPr>
-                          <w:rPr>
-                            <w:color w:val="808080" w:themeColor="text1" w:themeTint="7F"/>
-                          </w:rPr>
-                          <w:alias w:val="Abstract"/>
-                          <w:id w:val="17581693"/>
-                          <w:placeholder>
-                            <w:docPart w:val="9CE7B43E72F4406597F4222EF0637304"/>
-                          </w:placeholder>
-                          <w:showingPlcHdr/>
-                          <w:dataBinding w:prefixMappings="xmlns:ns0='http://schemas.microsoft.com/office/2006/coverPageProps'" w:xpath="/ns0:CoverPageProperties[1]/ns0:Abstract[1]" w:storeItemID="{55AF091B-3C7A-41E3-B477-F2FDAA23CFDA}"/>
-                          <w:text/>
-                        </w:sdtPr>
-                        <w:sdtContent>
-                          <w:p>
-                            <w:pPr>
-                              <w:rPr>
-                                <w:color w:val="808080" w:themeColor="text1" w:themeTint="7F"/>
-                              </w:rPr>
-                            </w:pPr>
-                            <w:r>
-                              <w:rPr>
-                                <w:color w:val="808080" w:themeColor="text1" w:themeTint="7F"/>
-                              </w:rPr>
-                              <w:t>[Type the abstract of the document here. The abstract is typically a short summary of the contents of the document. Type the abstract of the document here. The abstract is typically a short summary of the contents of the document.]</w:t>
-                            </w:r>
-                          </w:p>
-                        </w:sdtContent>
-                      </w:sdt>
-                      <w:p>
-                        <w:pPr>
-                          <w:rPr>
-                            <w:color w:val="808080" w:themeColor="text1" w:themeTint="7F"/>
-                          </w:rPr>
-                        </w:pPr>
+                          <w:drawing>
+                            <wp:inline distT="0" distB="0" distL="0" distR="0">
+                              <wp:extent cx="2867025" cy="2162175"/>
+                              <wp:effectExtent l="19050" t="0" r="9525" b="0"/>
+                              <wp:docPr id="9" name="Picture 9" descr="C:\Documents and Settings\tng5461\Desktop\BC SVN Trunk\Documentation\Official\Graphics\re-cycler.JPG"/>
+                              <wp:cNvGraphicFramePr>
+                                <a:graphicFrameLocks xmlns:a="http://schemas.openxmlformats.org/drawingml/2006/main" noChangeAspect="1"/>
+                              </wp:cNvGraphicFramePr>
+                              <a:graphic xmlns:a="http://schemas.openxmlformats.org/drawingml/2006/main">
+                                <a:graphicData uri="http://schemas.openxmlformats.org/drawingml/2006/picture">
+                                  <pic:pic xmlns:pic="http://schemas.openxmlformats.org/drawingml/2006/picture">
+                                    <pic:nvPicPr>
+                                      <pic:cNvPr id="0" name="Picture 9" descr="C:\Documents and Settings\tng5461\Desktop\BC SVN Trunk\Documentation\Official\Graphics\re-cycler.JPG"/>
+                                      <pic:cNvPicPr>
+                                        <a:picLocks noChangeAspect="1" noChangeArrowheads="1"/>
+                                      </pic:cNvPicPr>
+                                    </pic:nvPicPr>
+                                    <pic:blipFill>
+                                      <a:blip r:embed="rId7"/>
+                                      <a:srcRect/>
+                                      <a:stretch>
+                                        <a:fillRect/>
+                                      </a:stretch>
+                                    </pic:blipFill>
+                                    <pic:spPr bwMode="auto">
+                                      <a:xfrm>
+                                        <a:off x="0" y="0"/>
+                                        <a:ext cx="2867025" cy="2162175"/>
+                                      </a:xfrm>
+                                      <a:prstGeom prst="rect">
+                                        <a:avLst/>
+                                      </a:prstGeom>
+                                      <a:noFill/>
+                                      <a:ln w="9525">
+                                        <a:noFill/>
+                                        <a:miter lim="800000"/>
+                                        <a:headEnd/>
+                                        <a:tailEnd/>
+                                      </a:ln>
+                                    </pic:spPr>
+                                  </pic:pic>
+                                </a:graphicData>
+                              </a:graphic>
+                            </wp:inline>
+                          </w:drawing>
+                        </w:r>
                       </w:p>
                     </w:txbxContent>
                   </v:textbox>
@@ -422,8 +298,6 @@
               </v:group>
             </w:pict>
           </w:r>
-        </w:p>
-        <w:p>
           <w:r>
             <w:br w:type="page"/>
           </w:r>
@@ -432,22 +306,20 @@
     </w:sdt>
     <w:sdt>
       <w:sdtPr>
+        <w:rPr>
+          <w:rFonts w:asciiTheme="minorHAnsi" w:eastAsiaTheme="minorHAnsi" w:hAnsiTheme="minorHAnsi" w:cstheme="minorBidi"/>
+          <w:b w:val="0"/>
+          <w:bCs w:val="0"/>
+          <w:color w:val="auto"/>
+          <w:sz w:val="22"/>
+          <w:szCs w:val="22"/>
+        </w:rPr>
         <w:id w:val="223149229"/>
         <w:docPartObj>
           <w:docPartGallery w:val="Table of Contents"/>
           <w:docPartUnique/>
         </w:docPartObj>
       </w:sdtPr>
-      <w:sdtEndPr>
-        <w:rPr>
-          <w:rFonts w:asciiTheme="minorHAnsi" w:eastAsiaTheme="minorHAnsi" w:hAnsiTheme="minorHAnsi" w:cstheme="minorBidi"/>
-          <w:b w:val="0"/>
-          <w:bCs w:val="0"/>
-          <w:color w:val="auto"/>
-          <w:sz w:val="22"/>
-          <w:szCs w:val="22"/>
-        </w:rPr>
-      </w:sdtEndPr>
       <w:sdtContent>
         <w:p>
           <w:pPr>
@@ -477,7 +349,7 @@
           <w:r>
             <w:fldChar w:fldCharType="separate"/>
           </w:r>
-          <w:hyperlink w:anchor="_Toc282183973" w:history="1">
+          <w:hyperlink w:anchor="_Toc282290733" w:history="1">
             <w:r>
               <w:rPr>
                 <w:rStyle w:val="Hyperlink"/>
@@ -504,7 +376,7 @@
                 <w:noProof/>
                 <w:webHidden/>
               </w:rPr>
-              <w:instrText xml:space="preserve"> PAGEREF _Toc282183973 \h </w:instrText>
+              <w:instrText xml:space="preserve"> PAGEREF _Toc282290733 \h </w:instrText>
             </w:r>
             <w:r>
               <w:rPr>
@@ -546,13 +418,13 @@
               <w:noProof/>
             </w:rPr>
           </w:pPr>
-          <w:hyperlink w:anchor="_Toc282183974" w:history="1">
+          <w:hyperlink w:anchor="_Toc282290734" w:history="1">
             <w:r>
               <w:rPr>
                 <w:rStyle w:val="Hyperlink"/>
                 <w:noProof/>
               </w:rPr>
-              <w:t>What is the Battery Cycler</w:t>
+              <w:t>About This Manual</w:t>
             </w:r>
             <w:r>
               <w:rPr>
@@ -573,7 +445,7 @@
                 <w:noProof/>
                 <w:webHidden/>
               </w:rPr>
-              <w:instrText xml:space="preserve"> PAGEREF _Toc282183974 \h </w:instrText>
+              <w:instrText xml:space="preserve"> PAGEREF _Toc282290734 \h </w:instrText>
             </w:r>
             <w:r>
               <w:rPr>
@@ -615,13 +487,13 @@
               <w:noProof/>
             </w:rPr>
           </w:pPr>
-          <w:hyperlink w:anchor="_Toc282183975" w:history="1">
+          <w:hyperlink w:anchor="_Toc282290735" w:history="1">
             <w:r>
               <w:rPr>
                 <w:rStyle w:val="Hyperlink"/>
                 <w:noProof/>
               </w:rPr>
-              <w:t>How it works</w:t>
+              <w:t>What is the Battery Cycler</w:t>
             </w:r>
             <w:r>
               <w:rPr>
@@ -642,7 +514,7 @@
                 <w:noProof/>
                 <w:webHidden/>
               </w:rPr>
-              <w:instrText xml:space="preserve"> PAGEREF _Toc282183975 \h </w:instrText>
+              <w:instrText xml:space="preserve"> PAGEREF _Toc282290735 \h </w:instrText>
             </w:r>
             <w:r>
               <w:rPr>
@@ -684,12 +556,81 @@
               <w:noProof/>
             </w:rPr>
           </w:pPr>
-          <w:hyperlink w:anchor="_Toc282183976" w:history="1">
+          <w:hyperlink w:anchor="_Toc282290736" w:history="1">
             <w:r>
               <w:rPr>
                 <w:rStyle w:val="Hyperlink"/>
                 <w:noProof/>
               </w:rPr>
+              <w:t>How it works</w:t>
+            </w:r>
+            <w:r>
+              <w:rPr>
+                <w:noProof/>
+                <w:webHidden/>
+              </w:rPr>
+              <w:tab/>
+            </w:r>
+            <w:r>
+              <w:rPr>
+                <w:noProof/>
+                <w:webHidden/>
+              </w:rPr>
+              <w:fldChar w:fldCharType="begin"/>
+            </w:r>
+            <w:r>
+              <w:rPr>
+                <w:noProof/>
+                <w:webHidden/>
+              </w:rPr>
+              <w:instrText xml:space="preserve"> PAGEREF _Toc282290736 \h </w:instrText>
+            </w:r>
+            <w:r>
+              <w:rPr>
+                <w:noProof/>
+                <w:webHidden/>
+              </w:rPr>
+            </w:r>
+            <w:r>
+              <w:rPr>
+                <w:noProof/>
+                <w:webHidden/>
+              </w:rPr>
+              <w:fldChar w:fldCharType="separate"/>
+            </w:r>
+            <w:r>
+              <w:rPr>
+                <w:noProof/>
+                <w:webHidden/>
+              </w:rPr>
+              <w:t>3</w:t>
+            </w:r>
+            <w:r>
+              <w:rPr>
+                <w:noProof/>
+                <w:webHidden/>
+              </w:rPr>
+              <w:fldChar w:fldCharType="end"/>
+            </w:r>
+          </w:hyperlink>
+        </w:p>
+        <w:p>
+          <w:pPr>
+            <w:pStyle w:val="TOC2"/>
+            <w:tabs>
+              <w:tab w:val="right" w:leader="dot" w:pos="9350"/>
+            </w:tabs>
+            <w:rPr>
+              <w:rFonts w:eastAsiaTheme="minorEastAsia"/>
+              <w:noProof/>
+            </w:rPr>
+          </w:pPr>
+          <w:hyperlink w:anchor="_Toc282290737" w:history="1">
+            <w:r>
+              <w:rPr>
+                <w:rStyle w:val="Hyperlink"/>
+                <w:noProof/>
+              </w:rPr>
               <w:t>System Specifications</w:t>
             </w:r>
             <w:r>
@@ -711,7 +652,7 @@
                 <w:noProof/>
                 <w:webHidden/>
               </w:rPr>
-              <w:instrText xml:space="preserve"> PAGEREF _Toc282183976 \h </w:instrText>
+              <w:instrText xml:space="preserve"> PAGEREF _Toc282290737 \h </w:instrText>
             </w:r>
             <w:r>
               <w:rPr>
@@ -732,6 +673,76 @@
                 <w:webHidden/>
               </w:rPr>
               <w:t>4</w:t>
+            </w:r>
+            <w:r>
+              <w:rPr>
+                <w:noProof/>
+                <w:webHidden/>
+              </w:rPr>
+              <w:fldChar w:fldCharType="end"/>
+            </w:r>
+          </w:hyperlink>
+        </w:p>
+        <w:p>
+          <w:pPr>
+            <w:pStyle w:val="TOC3"/>
+            <w:tabs>
+              <w:tab w:val="right" w:leader="dot" w:pos="9350"/>
+            </w:tabs>
+            <w:rPr>
+              <w:rFonts w:eastAsiaTheme="minorEastAsia"/>
+              <w:noProof/>
+            </w:rPr>
+          </w:pPr>
+          <w:hyperlink w:anchor="_Toc282290738" w:history="1">
+            <w:r>
+              <w:rPr>
+                <w:rStyle w:val="Hyperlink"/>
+                <w:noProof/>
+                <w:kern w:val="28"/>
+              </w:rPr>
+              <w:t>System Requirements</w:t>
+            </w:r>
+            <w:r>
+              <w:rPr>
+                <w:noProof/>
+                <w:webHidden/>
+              </w:rPr>
+              <w:tab/>
+            </w:r>
+            <w:r>
+              <w:rPr>
+                <w:noProof/>
+                <w:webHidden/>
+              </w:rPr>
+              <w:fldChar w:fldCharType="begin"/>
+            </w:r>
+            <w:r>
+              <w:rPr>
+                <w:noProof/>
+                <w:webHidden/>
+              </w:rPr>
+              <w:instrText xml:space="preserve"> PAGEREF _Toc282290738 \h </w:instrText>
+            </w:r>
+            <w:r>
+              <w:rPr>
+                <w:noProof/>
+                <w:webHidden/>
+              </w:rPr>
+            </w:r>
+            <w:r>
+              <w:rPr>
+                <w:noProof/>
+                <w:webHidden/>
+              </w:rPr>
+              <w:fldChar w:fldCharType="separate"/>
+            </w:r>
+            <w:r>
+              <w:rPr>
+                <w:noProof/>
+                <w:webHidden/>
+              </w:rPr>
+              <w:t>5</w:t>
             </w:r>
             <w:r>
               <w:rPr>
@@ -753,7 +764,7 @@
               <w:noProof/>
             </w:rPr>
           </w:pPr>
-          <w:hyperlink w:anchor="_Toc282183977" w:history="1">
+          <w:hyperlink w:anchor="_Toc282290739" w:history="1">
             <w:r>
               <w:rPr>
                 <w:rStyle w:val="Hyperlink"/>
@@ -780,7 +791,7 @@
                 <w:noProof/>
                 <w:webHidden/>
               </w:rPr>
-              <w:instrText xml:space="preserve"> PAGEREF _Toc282183977 \h </w:instrText>
+              <w:instrText xml:space="preserve"> PAGEREF _Toc282290739 \h </w:instrText>
             </w:r>
             <w:r>
               <w:rPr>
@@ -822,7 +833,7 @@
               <w:noProof/>
             </w:rPr>
           </w:pPr>
-          <w:hyperlink w:anchor="_Toc282183978" w:history="1">
+          <w:hyperlink w:anchor="_Toc282290740" w:history="1">
             <w:r>
               <w:rPr>
                 <w:rStyle w:val="Hyperlink"/>
@@ -849,7 +860,7 @@
                 <w:noProof/>
                 <w:webHidden/>
               </w:rPr>
-              <w:instrText xml:space="preserve"> PAGEREF _Toc282183978 \h </w:instrText>
+              <w:instrText xml:space="preserve"> PAGEREF _Toc282290740 \h </w:instrText>
             </w:r>
             <w:r>
               <w:rPr>
@@ -891,7 +902,7 @@
               <w:noProof/>
             </w:rPr>
           </w:pPr>
-          <w:hyperlink w:anchor="_Toc282183979" w:history="1">
+          <w:hyperlink w:anchor="_Toc282290741" w:history="1">
             <w:r>
               <w:rPr>
                 <w:rStyle w:val="Hyperlink"/>
@@ -918,7 +929,7 @@
                 <w:noProof/>
                 <w:webHidden/>
               </w:rPr>
-              <w:instrText xml:space="preserve"> PAGEREF _Toc282183979 \h </w:instrText>
+              <w:instrText xml:space="preserve"> PAGEREF _Toc282290741 \h </w:instrText>
             </w:r>
             <w:r>
               <w:rPr>
@@ -960,7 +971,7 @@
               <w:noProof/>
             </w:rPr>
           </w:pPr>
-          <w:hyperlink w:anchor="_Toc282183980" w:history="1">
+          <w:hyperlink w:anchor="_Toc282290742" w:history="1">
             <w:r>
               <w:rPr>
                 <w:rStyle w:val="Hyperlink"/>
@@ -987,7 +998,7 @@
                 <w:noProof/>
                 <w:webHidden/>
               </w:rPr>
-              <w:instrText xml:space="preserve"> PAGEREF _Toc282183980 \h </w:instrText>
+              <w:instrText xml:space="preserve"> PAGEREF _Toc282290742 \h </w:instrText>
             </w:r>
             <w:r>
               <w:rPr>
@@ -1007,7 +1018,214 @@
                 <w:noProof/>
                 <w:webHidden/>
               </w:rPr>
-              <w:t>5</w:t>
+              <w:t>7</w:t>
+            </w:r>
+            <w:r>
+              <w:rPr>
+                <w:noProof/>
+                <w:webHidden/>
+              </w:rPr>
+              <w:fldChar w:fldCharType="end"/>
+            </w:r>
+          </w:hyperlink>
+        </w:p>
+        <w:p>
+          <w:pPr>
+            <w:pStyle w:val="TOC3"/>
+            <w:tabs>
+              <w:tab w:val="right" w:leader="dot" w:pos="9350"/>
+            </w:tabs>
+            <w:rPr>
+              <w:rFonts w:eastAsiaTheme="minorEastAsia"/>
+              <w:noProof/>
+            </w:rPr>
+          </w:pPr>
+          <w:hyperlink w:anchor="_Toc282290743" w:history="1">
+            <w:r>
+              <w:rPr>
+                <w:rStyle w:val="Hyperlink"/>
+                <w:noProof/>
+              </w:rPr>
+              <w:t>About Test ID’s and Cell ID’s</w:t>
+            </w:r>
+            <w:r>
+              <w:rPr>
+                <w:noProof/>
+                <w:webHidden/>
+              </w:rPr>
+              <w:tab/>
+            </w:r>
+            <w:r>
+              <w:rPr>
+                <w:noProof/>
+                <w:webHidden/>
+              </w:rPr>
+              <w:fldChar w:fldCharType="begin"/>
+            </w:r>
+            <w:r>
+              <w:rPr>
+                <w:noProof/>
+                <w:webHidden/>
+              </w:rPr>
+              <w:instrText xml:space="preserve"> PAGEREF _Toc282290743 \h </w:instrText>
+            </w:r>
+            <w:r>
+              <w:rPr>
+                <w:noProof/>
+                <w:webHidden/>
+              </w:rPr>
+            </w:r>
+            <w:r>
+              <w:rPr>
+                <w:noProof/>
+                <w:webHidden/>
+              </w:rPr>
+              <w:fldChar w:fldCharType="separate"/>
+            </w:r>
+            <w:r>
+              <w:rPr>
+                <w:noProof/>
+                <w:webHidden/>
+              </w:rPr>
+              <w:t>8</w:t>
+            </w:r>
+            <w:r>
+              <w:rPr>
+                <w:noProof/>
+                <w:webHidden/>
+              </w:rPr>
+              <w:fldChar w:fldCharType="end"/>
+            </w:r>
+          </w:hyperlink>
+        </w:p>
+        <w:p>
+          <w:pPr>
+            <w:pStyle w:val="TOC3"/>
+            <w:tabs>
+              <w:tab w:val="right" w:leader="dot" w:pos="9350"/>
+            </w:tabs>
+            <w:rPr>
+              <w:rFonts w:eastAsiaTheme="minorEastAsia"/>
+              <w:noProof/>
+            </w:rPr>
+          </w:pPr>
+          <w:hyperlink w:anchor="_Toc282290744" w:history="1">
+            <w:r>
+              <w:rPr>
+                <w:rStyle w:val="Hyperlink"/>
+                <w:noProof/>
+              </w:rPr>
+              <w:t>Adding Test ID’s and Cell ID’s</w:t>
+            </w:r>
+            <w:r>
+              <w:rPr>
+                <w:noProof/>
+                <w:webHidden/>
+              </w:rPr>
+              <w:tab/>
+            </w:r>
+            <w:r>
+              <w:rPr>
+                <w:noProof/>
+                <w:webHidden/>
+              </w:rPr>
+              <w:fldChar w:fldCharType="begin"/>
+            </w:r>
+            <w:r>
+              <w:rPr>
+                <w:noProof/>
+                <w:webHidden/>
+              </w:rPr>
+              <w:instrText xml:space="preserve"> PAGEREF _Toc282290744 \h </w:instrText>
+            </w:r>
+            <w:r>
+              <w:rPr>
+                <w:noProof/>
+                <w:webHidden/>
+              </w:rPr>
+            </w:r>
+            <w:r>
+              <w:rPr>
+                <w:noProof/>
+                <w:webHidden/>
+              </w:rPr>
+              <w:fldChar w:fldCharType="separate"/>
+            </w:r>
+            <w:r>
+              <w:rPr>
+                <w:noProof/>
+                <w:webHidden/>
+              </w:rPr>
+              <w:t>8</w:t>
+            </w:r>
+            <w:r>
+              <w:rPr>
+                <w:noProof/>
+                <w:webHidden/>
+              </w:rPr>
+              <w:fldChar w:fldCharType="end"/>
+            </w:r>
+          </w:hyperlink>
+        </w:p>
+        <w:p>
+          <w:pPr>
+            <w:pStyle w:val="TOC3"/>
+            <w:tabs>
+              <w:tab w:val="right" w:leader="dot" w:pos="9350"/>
+            </w:tabs>
+            <w:rPr>
+              <w:rFonts w:eastAsiaTheme="minorEastAsia"/>
+              <w:noProof/>
+            </w:rPr>
+          </w:pPr>
+          <w:hyperlink w:anchor="_Toc282290745" w:history="1">
+            <w:r>
+              <w:rPr>
+                <w:rStyle w:val="Hyperlink"/>
+                <w:noProof/>
+              </w:rPr>
+              <w:t>Reviewing and Editing Cell or Test ID information</w:t>
+            </w:r>
+            <w:r>
+              <w:rPr>
+                <w:noProof/>
+                <w:webHidden/>
+              </w:rPr>
+              <w:tab/>
+            </w:r>
+            <w:r>
+              <w:rPr>
+                <w:noProof/>
+                <w:webHidden/>
+              </w:rPr>
+              <w:fldChar w:fldCharType="begin"/>
+            </w:r>
+            <w:r>
+              <w:rPr>
+                <w:noProof/>
+                <w:webHidden/>
+              </w:rPr>
+              <w:instrText xml:space="preserve"> PAGEREF _Toc282290745 \h </w:instrText>
+            </w:r>
+            <w:r>
+              <w:rPr>
+                <w:noProof/>
+                <w:webHidden/>
+              </w:rPr>
+            </w:r>
+            <w:r>
+              <w:rPr>
+                <w:noProof/>
+                <w:webHidden/>
+              </w:rPr>
+              <w:fldChar w:fldCharType="separate"/>
+            </w:r>
+            <w:r>
+              <w:rPr>
+                <w:noProof/>
+                <w:webHidden/>
+              </w:rPr>
+              <w:t>9</w:t>
             </w:r>
             <w:r>
               <w:rPr>
@@ -1029,13 +1247,13 @@
               <w:noProof/>
             </w:rPr>
           </w:pPr>
-          <w:hyperlink w:anchor="_Toc282183981" w:history="1">
+          <w:hyperlink w:anchor="_Toc282290746" w:history="1">
             <w:r>
               <w:rPr>
                 <w:rStyle w:val="Hyperlink"/>
                 <w:noProof/>
               </w:rPr>
-              <w:t>Creating a Custom Test</w:t>
+              <w:t>Controlling a Test</w:t>
             </w:r>
             <w:r>
               <w:rPr>
@@ -1056,7 +1274,7 @@
                 <w:noProof/>
                 <w:webHidden/>
               </w:rPr>
-              <w:instrText xml:space="preserve"> PAGEREF _Toc282183981 \h </w:instrText>
+              <w:instrText xml:space="preserve"> PAGEREF _Toc282290746 \h </w:instrText>
             </w:r>
             <w:r>
               <w:rPr>
@@ -1076,7 +1294,7 @@
                 <w:noProof/>
                 <w:webHidden/>
               </w:rPr>
-              <w:t>5</w:t>
+              <w:t>10</w:t>
             </w:r>
             <w:r>
               <w:rPr>
@@ -1098,12 +1316,81 @@
               <w:noProof/>
             </w:rPr>
           </w:pPr>
-          <w:hyperlink w:anchor="_Toc282183982" w:history="1">
+          <w:hyperlink w:anchor="_Toc282290747" w:history="1">
             <w:r>
               <w:rPr>
                 <w:rStyle w:val="Hyperlink"/>
                 <w:noProof/>
               </w:rPr>
+              <w:t>Creating a Custom Test</w:t>
+            </w:r>
+            <w:r>
+              <w:rPr>
+                <w:noProof/>
+                <w:webHidden/>
+              </w:rPr>
+              <w:tab/>
+            </w:r>
+            <w:r>
+              <w:rPr>
+                <w:noProof/>
+                <w:webHidden/>
+              </w:rPr>
+              <w:fldChar w:fldCharType="begin"/>
+            </w:r>
+            <w:r>
+              <w:rPr>
+                <w:noProof/>
+                <w:webHidden/>
+              </w:rPr>
+              <w:instrText xml:space="preserve"> PAGEREF _Toc282290747 \h </w:instrText>
+            </w:r>
+            <w:r>
+              <w:rPr>
+                <w:noProof/>
+                <w:webHidden/>
+              </w:rPr>
+            </w:r>
+            <w:r>
+              <w:rPr>
+                <w:noProof/>
+                <w:webHidden/>
+              </w:rPr>
+              <w:fldChar w:fldCharType="separate"/>
+            </w:r>
+            <w:r>
+              <w:rPr>
+                <w:noProof/>
+                <w:webHidden/>
+              </w:rPr>
+              <w:t>11</w:t>
+            </w:r>
+            <w:r>
+              <w:rPr>
+                <w:noProof/>
+                <w:webHidden/>
+              </w:rPr>
+              <w:fldChar w:fldCharType="end"/>
+            </w:r>
+          </w:hyperlink>
+        </w:p>
+        <w:p>
+          <w:pPr>
+            <w:pStyle w:val="TOC2"/>
+            <w:tabs>
+              <w:tab w:val="right" w:leader="dot" w:pos="9350"/>
+            </w:tabs>
+            <w:rPr>
+              <w:rFonts w:eastAsiaTheme="minorEastAsia"/>
+              <w:noProof/>
+            </w:rPr>
+          </w:pPr>
+          <w:hyperlink w:anchor="_Toc282290748" w:history="1">
+            <w:r>
+              <w:rPr>
+                <w:rStyle w:val="Hyperlink"/>
+                <w:noProof/>
+              </w:rPr>
               <w:t>Data Acquisition</w:t>
             </w:r>
             <w:r>
@@ -1125,7 +1412,7 @@
                 <w:noProof/>
                 <w:webHidden/>
               </w:rPr>
-              <w:instrText xml:space="preserve"> PAGEREF _Toc282183982 \h </w:instrText>
+              <w:instrText xml:space="preserve"> PAGEREF _Toc282290748 \h </w:instrText>
             </w:r>
             <w:r>
               <w:rPr>
@@ -1145,7 +1432,7 @@
                 <w:noProof/>
                 <w:webHidden/>
               </w:rPr>
-              <w:t>5</w:t>
+              <w:t>15</w:t>
             </w:r>
             <w:r>
               <w:rPr>
@@ -1167,7 +1454,7 @@
               <w:noProof/>
             </w:rPr>
           </w:pPr>
-          <w:hyperlink w:anchor="_Toc282183983" w:history="1">
+          <w:hyperlink w:anchor="_Toc282290749" w:history="1">
             <w:r>
               <w:rPr>
                 <w:rStyle w:val="Hyperlink"/>
@@ -1194,7 +1481,7 @@
                 <w:noProof/>
                 <w:webHidden/>
               </w:rPr>
-              <w:instrText xml:space="preserve"> PAGEREF _Toc282183983 \h </w:instrText>
+              <w:instrText xml:space="preserve"> PAGEREF _Toc282290749 \h </w:instrText>
             </w:r>
             <w:r>
               <w:rPr>
@@ -1214,7 +1501,559 @@
                 <w:noProof/>
                 <w:webHidden/>
               </w:rPr>
-              <w:t>5</w:t>
+              <w:t>15</w:t>
+            </w:r>
+            <w:r>
+              <w:rPr>
+                <w:noProof/>
+                <w:webHidden/>
+              </w:rPr>
+              <w:fldChar w:fldCharType="end"/>
+            </w:r>
+          </w:hyperlink>
+        </w:p>
+        <w:p>
+          <w:pPr>
+            <w:pStyle w:val="TOC3"/>
+            <w:tabs>
+              <w:tab w:val="right" w:leader="dot" w:pos="9350"/>
+            </w:tabs>
+            <w:rPr>
+              <w:rFonts w:eastAsiaTheme="minorEastAsia"/>
+              <w:noProof/>
+            </w:rPr>
+          </w:pPr>
+          <w:hyperlink w:anchor="_Toc282290750" w:history="1">
+            <w:r>
+              <w:rPr>
+                <w:rStyle w:val="Hyperlink"/>
+                <w:noProof/>
+              </w:rPr>
+              <w:t>Post-Processing Test Data</w:t>
+            </w:r>
+            <w:r>
+              <w:rPr>
+                <w:noProof/>
+                <w:webHidden/>
+              </w:rPr>
+              <w:tab/>
+            </w:r>
+            <w:r>
+              <w:rPr>
+                <w:noProof/>
+                <w:webHidden/>
+              </w:rPr>
+              <w:fldChar w:fldCharType="begin"/>
+            </w:r>
+            <w:r>
+              <w:rPr>
+                <w:noProof/>
+                <w:webHidden/>
+              </w:rPr>
+              <w:instrText xml:space="preserve"> PAGEREF _Toc282290750 \h </w:instrText>
+            </w:r>
+            <w:r>
+              <w:rPr>
+                <w:noProof/>
+                <w:webHidden/>
+              </w:rPr>
+            </w:r>
+            <w:r>
+              <w:rPr>
+                <w:noProof/>
+                <w:webHidden/>
+              </w:rPr>
+              <w:fldChar w:fldCharType="separate"/>
+            </w:r>
+            <w:r>
+              <w:rPr>
+                <w:noProof/>
+                <w:webHidden/>
+              </w:rPr>
+              <w:t>16</w:t>
+            </w:r>
+            <w:r>
+              <w:rPr>
+                <w:noProof/>
+                <w:webHidden/>
+              </w:rPr>
+              <w:fldChar w:fldCharType="end"/>
+            </w:r>
+          </w:hyperlink>
+        </w:p>
+        <w:p>
+          <w:pPr>
+            <w:pStyle w:val="TOC1"/>
+            <w:tabs>
+              <w:tab w:val="right" w:leader="dot" w:pos="9350"/>
+            </w:tabs>
+            <w:rPr>
+              <w:rFonts w:eastAsiaTheme="minorEastAsia"/>
+              <w:noProof/>
+            </w:rPr>
+          </w:pPr>
+          <w:hyperlink w:anchor="_Toc282290751" w:history="1">
+            <w:r>
+              <w:rPr>
+                <w:rStyle w:val="Hyperlink"/>
+                <w:noProof/>
+              </w:rPr>
+              <w:t>Safety</w:t>
+            </w:r>
+            <w:r>
+              <w:rPr>
+                <w:noProof/>
+                <w:webHidden/>
+              </w:rPr>
+              <w:tab/>
+            </w:r>
+            <w:r>
+              <w:rPr>
+                <w:noProof/>
+                <w:webHidden/>
+              </w:rPr>
+              <w:fldChar w:fldCharType="begin"/>
+            </w:r>
+            <w:r>
+              <w:rPr>
+                <w:noProof/>
+                <w:webHidden/>
+              </w:rPr>
+              <w:instrText xml:space="preserve"> PAGEREF _Toc282290751 \h </w:instrText>
+            </w:r>
+            <w:r>
+              <w:rPr>
+                <w:noProof/>
+                <w:webHidden/>
+              </w:rPr>
+            </w:r>
+            <w:r>
+              <w:rPr>
+                <w:noProof/>
+                <w:webHidden/>
+              </w:rPr>
+              <w:fldChar w:fldCharType="separate"/>
+            </w:r>
+            <w:r>
+              <w:rPr>
+                <w:noProof/>
+                <w:webHidden/>
+              </w:rPr>
+              <w:t>16</w:t>
+            </w:r>
+            <w:r>
+              <w:rPr>
+                <w:noProof/>
+                <w:webHidden/>
+              </w:rPr>
+              <w:fldChar w:fldCharType="end"/>
+            </w:r>
+          </w:hyperlink>
+        </w:p>
+        <w:p>
+          <w:pPr>
+            <w:pStyle w:val="TOC2"/>
+            <w:tabs>
+              <w:tab w:val="right" w:leader="dot" w:pos="9350"/>
+            </w:tabs>
+            <w:rPr>
+              <w:rFonts w:eastAsiaTheme="minorEastAsia"/>
+              <w:noProof/>
+            </w:rPr>
+          </w:pPr>
+          <w:hyperlink w:anchor="_Toc282290752" w:history="1">
+            <w:r>
+              <w:rPr>
+                <w:rStyle w:val="Hyperlink"/>
+                <w:noProof/>
+              </w:rPr>
+              <w:t>Safety Features</w:t>
+            </w:r>
+            <w:r>
+              <w:rPr>
+                <w:noProof/>
+                <w:webHidden/>
+              </w:rPr>
+              <w:tab/>
+            </w:r>
+            <w:r>
+              <w:rPr>
+                <w:noProof/>
+                <w:webHidden/>
+              </w:rPr>
+              <w:fldChar w:fldCharType="begin"/>
+            </w:r>
+            <w:r>
+              <w:rPr>
+                <w:noProof/>
+                <w:webHidden/>
+              </w:rPr>
+              <w:instrText xml:space="preserve"> PAGEREF _Toc282290752 \h </w:instrText>
+            </w:r>
+            <w:r>
+              <w:rPr>
+                <w:noProof/>
+                <w:webHidden/>
+              </w:rPr>
+            </w:r>
+            <w:r>
+              <w:rPr>
+                <w:noProof/>
+                <w:webHidden/>
+              </w:rPr>
+              <w:fldChar w:fldCharType="separate"/>
+            </w:r>
+            <w:r>
+              <w:rPr>
+                <w:noProof/>
+                <w:webHidden/>
+              </w:rPr>
+              <w:t>16</w:t>
+            </w:r>
+            <w:r>
+              <w:rPr>
+                <w:noProof/>
+                <w:webHidden/>
+              </w:rPr>
+              <w:fldChar w:fldCharType="end"/>
+            </w:r>
+          </w:hyperlink>
+        </w:p>
+        <w:p>
+          <w:pPr>
+            <w:pStyle w:val="TOC3"/>
+            <w:tabs>
+              <w:tab w:val="right" w:leader="dot" w:pos="9350"/>
+            </w:tabs>
+            <w:rPr>
+              <w:rFonts w:eastAsiaTheme="minorEastAsia"/>
+              <w:noProof/>
+            </w:rPr>
+          </w:pPr>
+          <w:hyperlink w:anchor="_Toc282290753" w:history="1">
+            <w:r>
+              <w:rPr>
+                <w:rStyle w:val="Hyperlink"/>
+                <w:noProof/>
+              </w:rPr>
+              <w:t>List of System Faults</w:t>
+            </w:r>
+            <w:r>
+              <w:rPr>
+                <w:noProof/>
+                <w:webHidden/>
+              </w:rPr>
+              <w:tab/>
+            </w:r>
+            <w:r>
+              <w:rPr>
+                <w:noProof/>
+                <w:webHidden/>
+              </w:rPr>
+              <w:fldChar w:fldCharType="begin"/>
+            </w:r>
+            <w:r>
+              <w:rPr>
+                <w:noProof/>
+                <w:webHidden/>
+              </w:rPr>
+              <w:instrText xml:space="preserve"> PAGEREF _Toc282290753 \h </w:instrText>
+            </w:r>
+            <w:r>
+              <w:rPr>
+                <w:noProof/>
+                <w:webHidden/>
+              </w:rPr>
+            </w:r>
+            <w:r>
+              <w:rPr>
+                <w:noProof/>
+                <w:webHidden/>
+              </w:rPr>
+              <w:fldChar w:fldCharType="separate"/>
+            </w:r>
+            <w:r>
+              <w:rPr>
+                <w:noProof/>
+                <w:webHidden/>
+              </w:rPr>
+              <w:t>16</w:t>
+            </w:r>
+            <w:r>
+              <w:rPr>
+                <w:noProof/>
+                <w:webHidden/>
+              </w:rPr>
+              <w:fldChar w:fldCharType="end"/>
+            </w:r>
+          </w:hyperlink>
+        </w:p>
+        <w:p>
+          <w:pPr>
+            <w:pStyle w:val="TOC1"/>
+            <w:tabs>
+              <w:tab w:val="right" w:leader="dot" w:pos="9350"/>
+            </w:tabs>
+            <w:rPr>
+              <w:rFonts w:eastAsiaTheme="minorEastAsia"/>
+              <w:noProof/>
+            </w:rPr>
+          </w:pPr>
+          <w:hyperlink w:anchor="_Toc282290754" w:history="1">
+            <w:r>
+              <w:rPr>
+                <w:rStyle w:val="Hyperlink"/>
+                <w:noProof/>
+              </w:rPr>
+              <w:t>Appendix A: Host Software Details</w:t>
+            </w:r>
+            <w:r>
+              <w:rPr>
+                <w:noProof/>
+                <w:webHidden/>
+              </w:rPr>
+              <w:tab/>
+            </w:r>
+            <w:r>
+              <w:rPr>
+                <w:noProof/>
+                <w:webHidden/>
+              </w:rPr>
+              <w:fldChar w:fldCharType="begin"/>
+            </w:r>
+            <w:r>
+              <w:rPr>
+                <w:noProof/>
+                <w:webHidden/>
+              </w:rPr>
+              <w:instrText xml:space="preserve"> PAGEREF _Toc282290754 \h </w:instrText>
+            </w:r>
+            <w:r>
+              <w:rPr>
+                <w:noProof/>
+                <w:webHidden/>
+              </w:rPr>
+            </w:r>
+            <w:r>
+              <w:rPr>
+                <w:noProof/>
+                <w:webHidden/>
+              </w:rPr>
+              <w:fldChar w:fldCharType="separate"/>
+            </w:r>
+            <w:r>
+              <w:rPr>
+                <w:noProof/>
+                <w:webHidden/>
+              </w:rPr>
+              <w:t>17</w:t>
+            </w:r>
+            <w:r>
+              <w:rPr>
+                <w:noProof/>
+                <w:webHidden/>
+              </w:rPr>
+              <w:fldChar w:fldCharType="end"/>
+            </w:r>
+          </w:hyperlink>
+        </w:p>
+        <w:p>
+          <w:pPr>
+            <w:pStyle w:val="TOC1"/>
+            <w:tabs>
+              <w:tab w:val="right" w:leader="dot" w:pos="9350"/>
+            </w:tabs>
+            <w:rPr>
+              <w:rFonts w:eastAsiaTheme="minorEastAsia"/>
+              <w:noProof/>
+            </w:rPr>
+          </w:pPr>
+          <w:hyperlink w:anchor="_Toc282290755" w:history="1">
+            <w:r>
+              <w:rPr>
+                <w:rStyle w:val="Hyperlink"/>
+                <w:noProof/>
+              </w:rPr>
+              <w:t>Appendix B: Device Software Details</w:t>
+            </w:r>
+            <w:r>
+              <w:rPr>
+                <w:noProof/>
+                <w:webHidden/>
+              </w:rPr>
+              <w:tab/>
+            </w:r>
+            <w:r>
+              <w:rPr>
+                <w:noProof/>
+                <w:webHidden/>
+              </w:rPr>
+              <w:fldChar w:fldCharType="begin"/>
+            </w:r>
+            <w:r>
+              <w:rPr>
+                <w:noProof/>
+                <w:webHidden/>
+              </w:rPr>
+              <w:instrText xml:space="preserve"> PAGEREF _Toc282290755 \h </w:instrText>
+            </w:r>
+            <w:r>
+              <w:rPr>
+                <w:noProof/>
+                <w:webHidden/>
+              </w:rPr>
+            </w:r>
+            <w:r>
+              <w:rPr>
+                <w:noProof/>
+                <w:webHidden/>
+              </w:rPr>
+              <w:fldChar w:fldCharType="separate"/>
+            </w:r>
+            <w:r>
+              <w:rPr>
+                <w:noProof/>
+                <w:webHidden/>
+              </w:rPr>
+              <w:t>18</w:t>
+            </w:r>
+            <w:r>
+              <w:rPr>
+                <w:noProof/>
+                <w:webHidden/>
+              </w:rPr>
+              <w:fldChar w:fldCharType="end"/>
+            </w:r>
+          </w:hyperlink>
+        </w:p>
+        <w:p>
+          <w:pPr>
+            <w:pStyle w:val="TOC1"/>
+            <w:tabs>
+              <w:tab w:val="right" w:leader="dot" w:pos="9350"/>
+            </w:tabs>
+            <w:rPr>
+              <w:rFonts w:eastAsiaTheme="minorEastAsia"/>
+              <w:noProof/>
+            </w:rPr>
+          </w:pPr>
+          <w:hyperlink w:anchor="_Toc282290756" w:history="1">
+            <w:r>
+              <w:rPr>
+                <w:rStyle w:val="Hyperlink"/>
+                <w:noProof/>
+              </w:rPr>
+              <w:t>Appendix C: Serial Communications Protocol</w:t>
+            </w:r>
+            <w:r>
+              <w:rPr>
+                <w:noProof/>
+                <w:webHidden/>
+              </w:rPr>
+              <w:tab/>
+            </w:r>
+            <w:r>
+              <w:rPr>
+                <w:noProof/>
+                <w:webHidden/>
+              </w:rPr>
+              <w:fldChar w:fldCharType="begin"/>
+            </w:r>
+            <w:r>
+              <w:rPr>
+                <w:noProof/>
+                <w:webHidden/>
+              </w:rPr>
+              <w:instrText xml:space="preserve"> PAGEREF _Toc282290756 \h </w:instrText>
+            </w:r>
+            <w:r>
+              <w:rPr>
+                <w:noProof/>
+                <w:webHidden/>
+              </w:rPr>
+            </w:r>
+            <w:r>
+              <w:rPr>
+                <w:noProof/>
+                <w:webHidden/>
+              </w:rPr>
+              <w:fldChar w:fldCharType="separate"/>
+            </w:r>
+            <w:r>
+              <w:rPr>
+                <w:noProof/>
+                <w:webHidden/>
+              </w:rPr>
+              <w:t>21</w:t>
+            </w:r>
+            <w:r>
+              <w:rPr>
+                <w:noProof/>
+                <w:webHidden/>
+              </w:rPr>
+              <w:fldChar w:fldCharType="end"/>
+            </w:r>
+          </w:hyperlink>
+        </w:p>
+        <w:p>
+          <w:pPr>
+            <w:pStyle w:val="TOC1"/>
+            <w:tabs>
+              <w:tab w:val="right" w:leader="dot" w:pos="9350"/>
+            </w:tabs>
+            <w:rPr>
+              <w:rFonts w:eastAsiaTheme="minorEastAsia"/>
+              <w:noProof/>
+            </w:rPr>
+          </w:pPr>
+          <w:hyperlink w:anchor="_Toc282290757" w:history="1">
+            <w:r>
+              <w:rPr>
+                <w:rStyle w:val="Hyperlink"/>
+                <w:noProof/>
+              </w:rPr>
+              <w:t>Appendix D: Hardware Design</w:t>
+            </w:r>
+            <w:r>
+              <w:rPr>
+                <w:noProof/>
+                <w:webHidden/>
+              </w:rPr>
+              <w:tab/>
+            </w:r>
+            <w:r>
+              <w:rPr>
+                <w:noProof/>
+                <w:webHidden/>
+              </w:rPr>
+              <w:fldChar w:fldCharType="begin"/>
+            </w:r>
+            <w:r>
+              <w:rPr>
+                <w:noProof/>
+                <w:webHidden/>
+              </w:rPr>
+              <w:instrText xml:space="preserve"> PAGEREF _Toc282290757 \h </w:instrText>
+            </w:r>
+            <w:r>
+              <w:rPr>
+                <w:noProof/>
+                <w:webHidden/>
+              </w:rPr>
+            </w:r>
+            <w:r>
+              <w:rPr>
+                <w:noProof/>
+                <w:webHidden/>
+              </w:rPr>
+              <w:fldChar w:fldCharType="separate"/>
+            </w:r>
+            <w:r>
+              <w:rPr>
+                <w:noProof/>
+                <w:webHidden/>
+              </w:rPr>
+              <w:t>25</w:t>
             </w:r>
             <w:r>
               <w:rPr>
@@ -1232,31 +2071,33 @@
         </w:p>
       </w:sdtContent>
     </w:sdt>
-    <w:p/>
-    <w:p/>
-    <w:p/>
-    <w:p/>
-    <w:p/>
-    <w:p/>
-    <w:p/>
-    <w:p/>
-    <w:p/>
-    <w:p/>
-    <w:p/>
-    <w:p/>
-    <w:p/>
-    <w:p/>
-    <w:p>
-      <w:r>
-        <w:br w:type="page"/>
-      </w:r>
-    </w:p>
     <w:p>
       <w:pPr>
         <w:pStyle w:val="Heading1"/>
         <w:jc w:val="center"/>
       </w:pPr>
-      <w:bookmarkStart w:id="0" w:name="_Toc282183973"/>
+    </w:p>
+    <w:p>
+      <w:pPr>
+        <w:rPr>
+          <w:rFonts w:asciiTheme="majorHAnsi" w:eastAsiaTheme="majorEastAsia" w:hAnsiTheme="majorHAnsi" w:cstheme="majorBidi"/>
+          <w:b/>
+          <w:bCs/>
+          <w:color w:val="365F91" w:themeColor="accent1" w:themeShade="BF"/>
+          <w:sz w:val="28"/>
+          <w:szCs w:val="28"/>
+        </w:rPr>
+      </w:pPr>
+      <w:r>
+        <w:br w:type="page"/>
+      </w:r>
+    </w:p>
+    <w:p>
+      <w:pPr>
+        <w:pStyle w:val="Heading1"/>
+        <w:jc w:val="center"/>
+      </w:pPr>
+      <w:bookmarkStart w:id="0" w:name="_Toc282290733"/>
       <w:r>
         <w:lastRenderedPageBreak/>
         <w:t>OVERVIEW</w:t>
@@ -1267,11 +2108,26 @@
       <w:pPr>
         <w:pStyle w:val="Heading2"/>
       </w:pPr>
-      <w:bookmarkStart w:id="1" w:name="_Toc282183974"/>
+      <w:bookmarkStart w:id="1" w:name="_Toc282290734"/>
+      <w:r>
+        <w:t>About This Manual</w:t>
+      </w:r>
+      <w:bookmarkEnd w:id="1"/>
+    </w:p>
+    <w:p>
+      <w:r>
+        <w:t>This is a comprehensive manual that contains all the necessary information one should need regardless of their exposure to the Battery Cycler. The manual proceeds chronologically starting with information pertinent to someone that does not know what the Battery Cycler is and if it is right for them. This is followed by sections explaining setup and usage of a system assuming you choose to obtain one. The third section of this manual contains information for advanced users that want to contribute to the system and need to understand the systems architecture, and inner workings.</w:t>
+      </w:r>
+    </w:p>
+    <w:p>
+      <w:pPr>
+        <w:pStyle w:val="Heading2"/>
+      </w:pPr>
+      <w:bookmarkStart w:id="2" w:name="_Toc282290735"/>
       <w:r>
         <w:t>What is the Battery Cycler</w:t>
       </w:r>
-      <w:bookmarkEnd w:id="1"/>
+      <w:bookmarkEnd w:id="2"/>
     </w:p>
     <w:p>
       <w:pPr>
@@ -1301,11 +2157,11 @@
       <w:pPr>
         <w:pStyle w:val="Heading2"/>
       </w:pPr>
-      <w:bookmarkStart w:id="2" w:name="_Toc282183975"/>
+      <w:bookmarkStart w:id="3" w:name="_Toc282290736"/>
       <w:r>
         <w:t>How it works</w:t>
       </w:r>
-      <w:bookmarkEnd w:id="2"/>
+      <w:bookmarkEnd w:id="3"/>
     </w:p>
     <w:p>
       <w:pPr>
@@ -1374,6 +2230,7 @@
         <w:pStyle w:val="BodyText"/>
       </w:pPr>
       <w:r>
+        <w:lastRenderedPageBreak/>
         <w:t>Now let’s say we want to simulate a full three years of use. This becomes very repetitive in that to do this in a single schedule you would need to sequence the needed profiles 365 times, that’s a lot of copy and pasting and a lot of room for error. It would also make modifying the basic daily schedule a very painful process.</w:t>
       </w:r>
     </w:p>
@@ -1390,7 +2247,6 @@
         <w:pStyle w:val="BodyText"/>
       </w:pPr>
       <w:r>
-        <w:lastRenderedPageBreak/>
         <w:t>The illustration below helps show the hierarchy of the profile, schedule, and program.</w:t>
       </w:r>
     </w:p>
@@ -1419,10 +2275,10 @@
             <v:path o:extrusionok="f" gradientshapeok="t" o:connecttype="rect"/>
             <o:lock v:ext="edit" aspectratio="t"/>
           </v:shapetype>
-          <v:shape id="_x0000_i1025" type="#_x0000_t75" style="width:384.25pt;height:392.8pt" o:ole="">
-            <v:imagedata r:id="rId6" o:title=""/>
+          <v:shape id="_x0000_i1025" type="#_x0000_t75" style="width:384.3pt;height:392.65pt" o:ole="">
+            <v:imagedata r:id="rId8" o:title=""/>
           </v:shape>
-          <o:OLEObject Type="Embed" ProgID="Visio.Drawing.11" ShapeID="_x0000_i1025" DrawAspect="Content" ObjectID="_1355928324" r:id="rId7"/>
+          <o:OLEObject Type="Embed" ProgID="Visio.Drawing.11" ShapeID="_x0000_i1025" DrawAspect="Content" ObjectID="_1356032666" r:id="rId9"/>
         </w:object>
       </w:r>
     </w:p>
@@ -1430,11 +2286,11 @@
       <w:pPr>
         <w:pStyle w:val="Heading2"/>
       </w:pPr>
-      <w:bookmarkStart w:id="3" w:name="_Toc282183976"/>
+      <w:bookmarkStart w:id="4" w:name="_Toc282290737"/>
       <w:r>
         <w:t>System Specifications</w:t>
       </w:r>
-      <w:bookmarkEnd w:id="3"/>
+      <w:bookmarkEnd w:id="4"/>
     </w:p>
     <w:p>
       <w:pPr>
@@ -1454,9 +2310,9 @@
           <w:sz w:val="32"/>
         </w:rPr>
       </w:pPr>
-      <w:bookmarkStart w:id="4" w:name="_Toc35154380"/>
-      <w:bookmarkStart w:id="5" w:name="_Toc35154903"/>
-      <w:bookmarkStart w:id="6" w:name="_Toc36023002"/>
+      <w:bookmarkStart w:id="5" w:name="_Toc35154380"/>
+      <w:bookmarkStart w:id="6" w:name="_Toc35154903"/>
+      <w:bookmarkStart w:id="7" w:name="_Toc36023002"/>
       <w:r>
         <w:br w:type="page"/>
       </w:r>
@@ -2546,41 +3402,104 @@
         <w:t xml:space="preserve"> therefore if only a 20 Amp supply is available the sum of the charge current from each channel cannot exceed 20A.</w:t>
       </w:r>
     </w:p>
-    <w:bookmarkEnd w:id="4"/>
-    <w:bookmarkEnd w:id="5"/>
-    <w:bookmarkEnd w:id="6"/>
+    <w:p>
+      <w:pPr>
+        <w:pStyle w:val="NoSpacing"/>
+        <w:rPr>
+          <w:kern w:val="28"/>
+        </w:rPr>
+      </w:pPr>
+    </w:p>
+    <w:p>
+      <w:pPr>
+        <w:pStyle w:val="Heading3"/>
+        <w:rPr>
+          <w:kern w:val="28"/>
+        </w:rPr>
+      </w:pPr>
+      <w:bookmarkStart w:id="8" w:name="_Toc282290738"/>
+      <w:r>
+        <w:rPr>
+          <w:kern w:val="28"/>
+        </w:rPr>
+        <w:t>System Requirements</w:t>
+      </w:r>
+      <w:bookmarkEnd w:id="8"/>
+    </w:p>
+    <w:p>
+      <w:pPr>
+        <w:pStyle w:val="NoSpacing"/>
+      </w:pPr>
+      <w:r>
+        <w:t>Hardware:</w:t>
+      </w:r>
+    </w:p>
+    <w:p>
+      <w:pPr>
+        <w:pStyle w:val="NoSpacing"/>
+      </w:pPr>
+      <w:r>
+        <w:t>Host PC with USB</w:t>
+      </w:r>
+    </w:p>
     <w:p/>
+    <w:p>
+      <w:pPr>
+        <w:pStyle w:val="NoSpacing"/>
+      </w:pPr>
+      <w:r>
+        <w:t>Software:</w:t>
+      </w:r>
+    </w:p>
+    <w:p>
+      <w:pPr>
+        <w:pStyle w:val="NoSpacing"/>
+      </w:pPr>
+      <w:r>
+        <w:t>Java runtime environment</w:t>
+      </w:r>
+    </w:p>
+    <w:p>
+      <w:pPr>
+        <w:pStyle w:val="NoSpacing"/>
+      </w:pPr>
+      <w:r>
+        <w:t>Microsoft Windows XP (although Java is supported on many platforms the serial driver used is currently only supported in windows)</w:t>
+      </w:r>
+      <w:bookmarkEnd w:id="5"/>
+      <w:bookmarkEnd w:id="6"/>
+      <w:bookmarkEnd w:id="7"/>
+    </w:p>
     <w:p>
       <w:pPr>
         <w:pStyle w:val="Heading1"/>
         <w:jc w:val="center"/>
       </w:pPr>
-      <w:bookmarkStart w:id="7" w:name="_Toc282183977"/>
+      <w:bookmarkStart w:id="9" w:name="_Toc282290739"/>
       <w:r>
         <w:t>USING THE BATTERY CYCLER</w:t>
       </w:r>
-      <w:bookmarkEnd w:id="7"/>
+      <w:bookmarkEnd w:id="9"/>
     </w:p>
     <w:p>
       <w:pPr>
         <w:pStyle w:val="Heading2"/>
       </w:pPr>
-      <w:bookmarkStart w:id="8" w:name="_Toc282183978"/>
+      <w:bookmarkStart w:id="10" w:name="_Toc282290740"/>
       <w:r>
         <w:t>System Setup</w:t>
       </w:r>
-      <w:bookmarkEnd w:id="8"/>
-    </w:p>
-    <w:p/>
+      <w:bookmarkEnd w:id="10"/>
+    </w:p>
     <w:p>
       <w:pPr>
         <w:pStyle w:val="Heading2"/>
       </w:pPr>
-      <w:bookmarkStart w:id="9" w:name="_Toc282183979"/>
+      <w:bookmarkStart w:id="11" w:name="_Toc282290741"/>
       <w:r>
         <w:t>Connecting to a Host PC</w:t>
       </w:r>
-      <w:bookmarkEnd w:id="9"/>
+      <w:bookmarkEnd w:id="11"/>
     </w:p>
     <w:p>
       <w:pPr>
@@ -2603,6 +3522,7 @@
         <w:pStyle w:val="BodyText"/>
       </w:pPr>
       <w:r>
+        <w:lastRenderedPageBreak/>
         <w:t xml:space="preserve">When the software is launched for the first time no connections have been configured and the workspace will be blank as seen in </w:t>
       </w:r>
       <w:proofErr w:type="gramStart"/>
@@ -2665,11 +3585,11 @@
         <w:keepNext/>
       </w:pPr>
       <w:r>
-        <w:object w:dxaOrig="5654" w:dyaOrig="2674">
-          <v:shape id="_x0000_i1026" type="#_x0000_t75" style="width:283pt;height:134pt" o:ole="">
-            <v:imagedata r:id="rId8" o:title=""/>
+        <w:object w:dxaOrig="5100" w:dyaOrig="1879">
+          <v:shape id="_x0000_i1029" type="#_x0000_t75" style="width:255.35pt;height:93.75pt" o:ole="">
+            <v:imagedata r:id="rId10" o:title=""/>
           </v:shape>
-          <o:OLEObject Type="Embed" ProgID="Visio.Drawing.11" ShapeID="_x0000_i1026" DrawAspect="Content" ObjectID="_1355928325" r:id="rId9"/>
+          <o:OLEObject Type="Embed" ProgID="Visio.Drawing.11" ShapeID="_x0000_i1029" DrawAspect="Content" ObjectID="_1356032667" r:id="rId11"/>
         </w:object>
       </w:r>
     </w:p>
@@ -2678,7 +3598,7 @@
         <w:pStyle w:val="Caption"/>
         <w:jc w:val="both"/>
       </w:pPr>
-      <w:bookmarkStart w:id="10" w:name="_Ref282125122"/>
+      <w:bookmarkStart w:id="12" w:name="_Ref282125122"/>
       <w:r>
         <w:t xml:space="preserve">Figure </w:t>
       </w:r>
@@ -2690,7 +3610,7 @@
           <w:t>1</w:t>
         </w:r>
       </w:fldSimple>
-      <w:bookmarkEnd w:id="10"/>
+      <w:bookmarkEnd w:id="12"/>
     </w:p>
     <w:p>
       <w:pPr>
@@ -2699,41 +3619,646 @@
       <w:r>
         <w:t xml:space="preserve">The host software will then attempt to open a connection and initialize with the device. The status bar and text box at the bottom of the window will update throughout the process to provide feedback for debugging in the event a connection cannot be established. If a connection is successfully established the window will close, and a new pane will open in the main BC Host window for the device. As shown in </w:t>
       </w:r>
+      <w:r>
+        <w:fldChar w:fldCharType="begin"/>
+      </w:r>
+      <w:r>
+        <w:instrText xml:space="preserve"> REF _Ref282286151 \h </w:instrText>
+      </w:r>
+      <w:r>
+        <w:fldChar w:fldCharType="separate"/>
+      </w:r>
+      <w:r>
+        <w:t xml:space="preserve">Figure </w:t>
+      </w:r>
+      <w:r>
+        <w:rPr>
+          <w:noProof/>
+        </w:rPr>
+        <w:t>2</w:t>
+      </w:r>
+      <w:r>
+        <w:fldChar w:fldCharType="end"/>
+      </w:r>
+      <w:r>
+        <w:t xml:space="preserve"> below.</w:t>
+      </w:r>
     </w:p>
     <w:p>
       <w:pPr>
         <w:pStyle w:val="BodyText"/>
       </w:pPr>
       <w:r>
-        <w:object w:dxaOrig="9074" w:dyaOrig="9065">
-          <v:shape id="_x0000_i1027" type="#_x0000_t75" style="width:383.5pt;height:384.25pt" o:ole="">
-            <v:imagedata r:id="rId10" o:title=""/>
+        <w:t xml:space="preserve">A new pane will appear for each device that is connected to the Host PC. Each pane displays the devices unique hardware ID for identification. </w:t>
+      </w:r>
+      <w:r>
+        <w:t>If no tests are running on any of the channels on</w:t>
+      </w:r>
+      <w:r>
+        <w:t xml:space="preserve"> </w:t>
+      </w:r>
+      <w:r>
+        <w:t xml:space="preserve">device </w:t>
+      </w:r>
+      <w:r>
+        <w:t xml:space="preserve">the </w:t>
+      </w:r>
+      <w:r>
+        <w:t>‘</w:t>
+      </w:r>
+      <w:r>
+        <w:t>Disconnect</w:t>
+      </w:r>
+      <w:r>
+        <w:t>’</w:t>
+      </w:r>
+      <w:r>
+        <w:t xml:space="preserve"> button will be enabled to disconnect the pane from that port.</w:t>
+      </w:r>
+    </w:p>
+    <w:p>
+      <w:pPr>
+        <w:keepNext/>
+      </w:pPr>
+    </w:p>
+    <w:p>
+      <w:pPr>
+        <w:keepNext/>
+      </w:pPr>
+      <w:r>
+        <w:object w:dxaOrig="10680" w:dyaOrig="9065">
+          <v:shape id="_x0000_i1037" type="#_x0000_t75" style="width:468pt;height:396.85pt" o:ole="">
+            <v:imagedata r:id="rId12" o:title=""/>
           </v:shape>
-          <o:OLEObject Type="Embed" ProgID="Visio.Drawing.11" ShapeID="_x0000_i1027" DrawAspect="Content" ObjectID="_1355928326" r:id="rId11"/>
+          <o:OLEObject Type="Embed" ProgID="Visio.Drawing.11" ShapeID="_x0000_i1037" DrawAspect="Content" ObjectID="_1356032668" r:id="rId13"/>
         </w:object>
       </w:r>
     </w:p>
+    <w:p>
+      <w:pPr>
+        <w:pStyle w:val="Caption"/>
+      </w:pPr>
+      <w:bookmarkStart w:id="13" w:name="_Ref282286151"/>
+      <w:r>
+        <w:t xml:space="preserve">Figure </w:t>
+      </w:r>
+      <w:fldSimple w:instr=" SEQ Figure \* ARABIC ">
+        <w:r>
+          <w:rPr>
+            <w:noProof/>
+          </w:rPr>
+          <w:t>2</w:t>
+        </w:r>
+      </w:fldSimple>
+      <w:bookmarkEnd w:id="13"/>
+    </w:p>
+    <w:p>
+      <w:pPr>
+        <w:pStyle w:val="Heading2"/>
+      </w:pPr>
+      <w:bookmarkStart w:id="14" w:name="_Ref282287173"/>
+      <w:bookmarkStart w:id="15" w:name="_Toc282290742"/>
+      <w:r>
+        <w:t>Running a Test</w:t>
+      </w:r>
+      <w:bookmarkEnd w:id="14"/>
+      <w:bookmarkEnd w:id="15"/>
+    </w:p>
+    <w:p>
+      <w:r>
+        <w:t>Once a device has been co</w:t>
+      </w:r>
+      <w:r>
+        <w:t xml:space="preserve">nnected and initialized with the Host PC software it can be configured with test information. This is done using the ‘new test’ button on the right side of the row for a channel that is not currently configured for running a test. Clicking ‘new test’ will open the new test dialogue as shown in </w:t>
+      </w:r>
+      <w:r>
+        <w:fldChar w:fldCharType="begin"/>
+      </w:r>
+      <w:r>
+        <w:instrText xml:space="preserve"> REF _Ref282288613 \h </w:instrText>
+      </w:r>
+      <w:r>
+        <w:fldChar w:fldCharType="separate"/>
+      </w:r>
+      <w:r>
+        <w:t xml:space="preserve">Figure </w:t>
+      </w:r>
+      <w:r>
+        <w:rPr>
+          <w:noProof/>
+        </w:rPr>
+        <w:t>3</w:t>
+      </w:r>
+      <w:r>
+        <w:fldChar w:fldCharType="end"/>
+      </w:r>
+      <w:r>
+        <w:t>.</w:t>
+      </w:r>
+    </w:p>
+    <w:p>
+      <w:r>
+        <w:t>Select the appropriate Test ID and Cell ID for the test from the drop down menus to make sure all data will be saved in the correct directories.</w:t>
+      </w:r>
+    </w:p>
+    <w:p>
+      <w:r>
+        <w:t>Use the browse button to open a file explorer and navigate to the Batch file that describes the test that is to be run.</w:t>
+      </w:r>
+    </w:p>
+    <w:p>
+      <w:r>
+        <w:t>Click on start once all entries are correct to configure the channel and immediately start testing.</w:t>
+      </w:r>
+    </w:p>
     <w:p/>
     <w:p>
       <w:pPr>
+        <w:keepNext/>
+      </w:pPr>
+      <w:r>
+        <w:object w:dxaOrig="4496" w:dyaOrig="2675">
+          <v:shape id="_x0000_i1028" type="#_x0000_t75" style="width:225.2pt;height:133.95pt" o:ole="">
+            <v:imagedata r:id="rId14" o:title=""/>
+          </v:shape>
+          <o:OLEObject Type="Embed" ProgID="Visio.Drawing.11" ShapeID="_x0000_i1028" DrawAspect="Content" ObjectID="_1356032669" r:id="rId15"/>
+        </w:object>
+      </w:r>
+    </w:p>
+    <w:p>
+      <w:pPr>
+        <w:pStyle w:val="Caption"/>
+      </w:pPr>
+      <w:bookmarkStart w:id="16" w:name="_Ref282288613"/>
+      <w:r>
+        <w:t xml:space="preserve">Figure </w:t>
+      </w:r>
+      <w:fldSimple w:instr=" SEQ Figure \* ARABIC ">
+        <w:r>
+          <w:rPr>
+            <w:noProof/>
+          </w:rPr>
+          <w:t>3</w:t>
+        </w:r>
+      </w:fldSimple>
+      <w:bookmarkEnd w:id="16"/>
+    </w:p>
+    <w:p>
+      <w:pPr>
+        <w:pStyle w:val="Heading3"/>
+      </w:pPr>
+      <w:bookmarkStart w:id="17" w:name="_Toc282290743"/>
+      <w:r>
+        <w:t>About Test ID’s and Cell ID’s</w:t>
+      </w:r>
+      <w:bookmarkEnd w:id="17"/>
+    </w:p>
+    <w:p>
+      <w:r>
+        <w:t>Because battery testing can often involve several different large tests involving a large number of individual cells it is important to be able to keep the cells relevant to a test and all the resulting data organized. This organization is accomplished by used of unique Test ID’s and Cell ID’s. The software comes by default with one Test ID and one Cell ID. The default Test ID is ‘Self Test’ and can be used to running system self testing to check device calibration. The default Cell ID is ‘Test’ and is only provided for testing purposes.</w:t>
+      </w:r>
+    </w:p>
+    <w:p>
+      <w:r>
+        <w:t>It is a good idea to use the Cell ID as a serial number and tag every cell that is ever connected to the system. This allows you to easily find all data from all testing that is relevant to a particular cell.</w:t>
+      </w:r>
+    </w:p>
+    <w:p>
+      <w:r>
+        <w:t xml:space="preserve">It is also a good idea to use descriptive Test ID’s to organize groups of cells implementing a specific </w:t>
+      </w:r>
+      <w:proofErr w:type="gramStart"/>
+      <w:r>
+        <w:t>experiment,</w:t>
+      </w:r>
+      <w:proofErr w:type="gramEnd"/>
+      <w:r>
+        <w:t xml:space="preserve"> Multiple Cell ID’s may be run under the same Test ID simultaneously.</w:t>
+      </w:r>
+    </w:p>
+    <w:p>
+      <w:pPr>
+        <w:pStyle w:val="Heading3"/>
+      </w:pPr>
+      <w:bookmarkStart w:id="18" w:name="_Toc282290744"/>
+      <w:r>
+        <w:t>Adding Test ID’s and Cell ID’s</w:t>
+      </w:r>
+      <w:bookmarkEnd w:id="18"/>
+    </w:p>
+    <w:p>
+      <w:r>
+        <w:t xml:space="preserve">New Cell ID’s and Test ID’s can be added from the New Test window as well as the ID Database Managers by clicking on the New Test ID or New Cell ID buttons. This will open the windows shown in </w:t>
+      </w:r>
+      <w:r>
+        <w:fldChar w:fldCharType="begin"/>
+      </w:r>
+      <w:r>
+        <w:instrText xml:space="preserve"> REF _Ref282289910 \h </w:instrText>
+      </w:r>
+      <w:r>
+        <w:fldChar w:fldCharType="separate"/>
+      </w:r>
+      <w:r>
+        <w:t xml:space="preserve">Figure </w:t>
+      </w:r>
+      <w:r>
+        <w:rPr>
+          <w:noProof/>
+        </w:rPr>
+        <w:t>4</w:t>
+      </w:r>
+      <w:r>
+        <w:fldChar w:fldCharType="end"/>
+      </w:r>
+      <w:r>
+        <w:t xml:space="preserve"> and </w:t>
+      </w:r>
+      <w:r>
+        <w:fldChar w:fldCharType="begin"/>
+      </w:r>
+      <w:r>
+        <w:instrText xml:space="preserve"> REF _Ref282289917 \h </w:instrText>
+      </w:r>
+      <w:r>
+        <w:fldChar w:fldCharType="separate"/>
+      </w:r>
+      <w:r>
+        <w:t xml:space="preserve">Figure </w:t>
+      </w:r>
+      <w:r>
+        <w:rPr>
+          <w:noProof/>
+        </w:rPr>
+        <w:t>6</w:t>
+      </w:r>
+      <w:r>
+        <w:fldChar w:fldCharType="end"/>
+      </w:r>
+      <w:r>
+        <w:t>. To create a new ID simply ender an alphanumeric ID along with a detailed description in the respective fields and click Save.</w:t>
+      </w:r>
+    </w:p>
+    <w:p>
+      <w:pPr>
+        <w:pStyle w:val="Caption"/>
+        <w:keepNext/>
+      </w:pPr>
+      <w:bookmarkStart w:id="19" w:name="_Ref282289910"/>
+      <w:r>
+        <w:lastRenderedPageBreak/>
+        <w:t xml:space="preserve">Figure </w:t>
+      </w:r>
+      <w:fldSimple w:instr=" SEQ Figure \* ARABIC ">
+        <w:r>
+          <w:rPr>
+            <w:noProof/>
+          </w:rPr>
+          <w:t>4</w:t>
+        </w:r>
+      </w:fldSimple>
+      <w:bookmarkEnd w:id="19"/>
+    </w:p>
+    <w:p>
+      <w:pPr>
+        <w:keepNext/>
+        <w:jc w:val="center"/>
+      </w:pPr>
+      <w:r>
+        <w:object w:dxaOrig="4546" w:dyaOrig="4615">
+          <v:shape id="_x0000_i1027" type="#_x0000_t75" style="width:226.9pt;height:231.05pt" o:ole="">
+            <v:imagedata r:id="rId16" o:title=""/>
+          </v:shape>
+          <o:OLEObject Type="Embed" ProgID="Visio.Drawing.11" ShapeID="_x0000_i1027" DrawAspect="Content" ObjectID="_1356032670" r:id="rId17"/>
+        </w:object>
+      </w:r>
+      <w:r>
+        <w:object w:dxaOrig="4546" w:dyaOrig="4615">
+          <v:shape id="_x0000_i1036" type="#_x0000_t75" style="width:226.9pt;height:231.05pt" o:ole="">
+            <v:imagedata r:id="rId18" o:title=""/>
+          </v:shape>
+          <o:OLEObject Type="Embed" ProgID="Visio.Drawing.11" ShapeID="_x0000_i1036" DrawAspect="Content" ObjectID="_1356032671" r:id="rId19"/>
+        </w:object>
+      </w:r>
+    </w:p>
+    <w:p>
+      <w:pPr>
+        <w:pStyle w:val="Caption"/>
+        <w:jc w:val="right"/>
+      </w:pPr>
+      <w:bookmarkStart w:id="20" w:name="_Ref282289917"/>
+      <w:r>
+        <w:t xml:space="preserve">Figure </w:t>
+      </w:r>
+      <w:fldSimple w:instr=" SEQ Figure \* ARABIC ">
+        <w:r>
+          <w:rPr>
+            <w:noProof/>
+          </w:rPr>
+          <w:t>6</w:t>
+        </w:r>
+      </w:fldSimple>
+      <w:bookmarkEnd w:id="20"/>
+    </w:p>
+    <w:p>
+      <w:pPr>
+        <w:pStyle w:val="Heading3"/>
+      </w:pPr>
+      <w:bookmarkStart w:id="21" w:name="_Toc282290745"/>
+      <w:r>
+        <w:t>Reviewing and Editing Cell or Test ID information</w:t>
+      </w:r>
+      <w:bookmarkEnd w:id="21"/>
+    </w:p>
+    <w:p>
+      <w:r>
+        <w:t xml:space="preserve">All of the Test ID’s and Cell ID’s in the Host PCs database can be viewed using the Cell ID and Test ID database managers. These are accessible by clicking </w:t>
+      </w:r>
+      <w:proofErr w:type="gramStart"/>
+      <w:r>
+        <w:t>on  &lt;</w:t>
+      </w:r>
+      <w:proofErr w:type="gramEnd"/>
+      <w:r>
+        <w:t xml:space="preserve">File -&gt; Test ID Database&gt; or &lt;File -&gt; Cell ID Database&gt;. The windows shown in </w:t>
+      </w:r>
+      <w:r>
+        <w:fldChar w:fldCharType="begin"/>
+      </w:r>
+      <w:r>
+        <w:instrText xml:space="preserve"> REF _Ref282290100 \h </w:instrText>
+      </w:r>
+      <w:r>
+        <w:fldChar w:fldCharType="separate"/>
+      </w:r>
+      <w:r>
+        <w:t xml:space="preserve">Figure </w:t>
+      </w:r>
+      <w:r>
+        <w:rPr>
+          <w:noProof/>
+        </w:rPr>
+        <w:t>7</w:t>
+      </w:r>
+      <w:r>
+        <w:fldChar w:fldCharType="end"/>
+      </w:r>
+      <w:r>
+        <w:t xml:space="preserve"> and </w:t>
+      </w:r>
+      <w:r>
+        <w:fldChar w:fldCharType="begin"/>
+      </w:r>
+      <w:r>
+        <w:instrText xml:space="preserve"> REF _Ref282290107 \h </w:instrText>
+      </w:r>
+      <w:r>
+        <w:fldChar w:fldCharType="separate"/>
+      </w:r>
+      <w:r>
+        <w:t xml:space="preserve">Figure </w:t>
+      </w:r>
+      <w:r>
+        <w:rPr>
+          <w:noProof/>
+        </w:rPr>
+        <w:t>8</w:t>
+      </w:r>
+      <w:r>
+        <w:fldChar w:fldCharType="end"/>
+      </w:r>
+      <w:r>
+        <w:t xml:space="preserve"> will open and allow browsing of all current entries via the pull down </w:t>
+      </w:r>
+      <w:proofErr w:type="spellStart"/>
+      <w:proofErr w:type="gramStart"/>
+      <w:r>
+        <w:t>menu’s</w:t>
+      </w:r>
+      <w:proofErr w:type="spellEnd"/>
+      <w:proofErr w:type="gramEnd"/>
+      <w:r>
+        <w:t>. The description test fields are editable, make sure you click on save after editing to save any changes. You can also remove an entry by clicking the delete button, as well as open the new entry window by clicking on the New Test ID button.</w:t>
+      </w:r>
+    </w:p>
+    <w:p>
+      <w:pPr>
+        <w:pStyle w:val="Caption"/>
+        <w:keepNext/>
+      </w:pPr>
+      <w:bookmarkStart w:id="22" w:name="_Ref282290100"/>
+      <w:r>
+        <w:lastRenderedPageBreak/>
+        <w:t xml:space="preserve">Figure </w:t>
+      </w:r>
+      <w:fldSimple w:instr=" SEQ Figure \* ARABIC ">
+        <w:r>
+          <w:rPr>
+            <w:noProof/>
+          </w:rPr>
+          <w:t>7</w:t>
+        </w:r>
+      </w:fldSimple>
+      <w:bookmarkEnd w:id="22"/>
+    </w:p>
+    <w:p>
+      <w:pPr>
+        <w:keepNext/>
+        <w:jc w:val="center"/>
+      </w:pPr>
+      <w:r>
+        <w:object w:dxaOrig="4546" w:dyaOrig="4615">
+          <v:shape id="_x0000_i1034" type="#_x0000_t75" style="width:226.9pt;height:231.05pt" o:ole="">
+            <v:imagedata r:id="rId20" o:title=""/>
+          </v:shape>
+          <o:OLEObject Type="Embed" ProgID="Visio.Drawing.11" ShapeID="_x0000_i1034" DrawAspect="Content" ObjectID="_1356032672" r:id="rId21"/>
+        </w:object>
+      </w:r>
+      <w:r>
+        <w:object w:dxaOrig="4546" w:dyaOrig="4615">
+          <v:shape id="_x0000_i1035" type="#_x0000_t75" style="width:226.9pt;height:231.05pt" o:ole="">
+            <v:imagedata r:id="rId22" o:title=""/>
+          </v:shape>
+          <o:OLEObject Type="Embed" ProgID="Visio.Drawing.11" ShapeID="_x0000_i1035" DrawAspect="Content" ObjectID="_1356032673" r:id="rId23"/>
+        </w:object>
+      </w:r>
+    </w:p>
+    <w:p>
+      <w:pPr>
+        <w:pStyle w:val="Caption"/>
+        <w:jc w:val="right"/>
+      </w:pPr>
+      <w:bookmarkStart w:id="23" w:name="_Ref282290107"/>
+      <w:r>
+        <w:t xml:space="preserve">Figure </w:t>
+      </w:r>
+      <w:fldSimple w:instr=" SEQ Figure \* ARABIC ">
+        <w:r>
+          <w:rPr>
+            <w:noProof/>
+          </w:rPr>
+          <w:t>8</w:t>
+        </w:r>
+      </w:fldSimple>
+      <w:bookmarkEnd w:id="23"/>
+    </w:p>
+    <w:p>
+      <w:pPr>
         <w:pStyle w:val="Heading2"/>
       </w:pPr>
-      <w:bookmarkStart w:id="11" w:name="_Toc282183980"/>
+      <w:bookmarkStart w:id="24" w:name="_Toc282290746"/>
+      <w:r>
+        <w:t>Controlling a Test</w:t>
+      </w:r>
+      <w:bookmarkEnd w:id="24"/>
+    </w:p>
+    <w:p>
+      <w:r>
+        <w:t xml:space="preserve">Control of the test once running can be done from the device pane as shown in </w:t>
+      </w:r>
+      <w:r>
+        <w:fldChar w:fldCharType="begin"/>
+      </w:r>
+      <w:r>
+        <w:instrText xml:space="preserve"> REF _Ref282286151 \h </w:instrText>
+      </w:r>
+      <w:r>
+        <w:fldChar w:fldCharType="separate"/>
+      </w:r>
+      <w:r>
+        <w:t xml:space="preserve">Figure </w:t>
+      </w:r>
+      <w:r>
+        <w:rPr>
+          <w:noProof/>
+        </w:rPr>
+        <w:t>2</w:t>
+      </w:r>
+      <w:r>
+        <w:fldChar w:fldCharType="end"/>
+      </w:r>
+      <w:r>
+        <w:t>.</w:t>
+      </w:r>
+    </w:p>
+    <w:p>
+      <w:pPr>
+        <w:pStyle w:val="BodyText"/>
+      </w:pPr>
+      <w:r>
+        <w:t xml:space="preserve">Each channel on the device will occupy a row of the pane for its device. Text feedback is provided and updated with information pertaining to the Status of each channel as well as what test is being run and its current progress. Controls are also provided for controlling tests that are configured on the </w:t>
+      </w:r>
+      <w:proofErr w:type="gramStart"/>
+      <w:r>
+        <w:t>channel,</w:t>
+      </w:r>
+      <w:proofErr w:type="gramEnd"/>
+      <w:r>
+        <w:t xml:space="preserve"> the available controls will vary depending on the status of the channel.</w:t>
+      </w:r>
+    </w:p>
+    <w:p>
+      <w:pPr>
+        <w:pStyle w:val="BodyText"/>
+      </w:pPr>
+      <w:r>
+        <w:t>On the Far left side of each channels row the Channels status is displayed, this will update to display if the channel is ‘Idle’, ‘Active’, or in a ‘Fault’ mode. If the channel is in a fault mode it will also display the fault ID.</w:t>
+      </w:r>
+    </w:p>
+    <w:p>
+      <w:pPr>
+        <w:pStyle w:val="BodyText"/>
+      </w:pPr>
+      <w:r>
+        <w:t>If a test has been configured but has not yet been started or was previously paused or stopped the ‘start’ button will be enabled and send the start command to the device to continue where testing left off. If testing is currently active the ‘start’ button will toggle to the ‘pause’ button. Clicking the pause button will halt the sending of any further commands to the device for that channel until the ‘start’ button is clicked. The pause button will not instantly stop the device during an active profile, it will only prevent another profile from being run once the current once has finished. This is useful for events where a change to the physical test setup is required and you do not want to interrupt the testing.</w:t>
+      </w:r>
+    </w:p>
+    <w:p>
+      <w:pPr>
+        <w:pStyle w:val="BodyText"/>
+      </w:pPr>
+      <w:r>
+        <w:t>The ‘stop’ button will send the stop command to the device and will instantly halt any active profiles on the device. The channel will change to the idle state and the output of the channel will be deactivated instantly. This is to be used in an emergency when it is not feasible to wait until the end of the active profile to make any needed changes.</w:t>
+      </w:r>
+    </w:p>
+    <w:p>
+      <w:pPr>
+        <w:pStyle w:val="BodyText"/>
+      </w:pPr>
+      <w:r>
+        <w:t xml:space="preserve">Textual feedback is given to inform the user or the current test that is being run and the tests progress. Basic information is provided similar to what will be used in the file name for the saved test data. The </w:t>
+      </w:r>
       <w:r>
         <w:lastRenderedPageBreak/>
+        <w:t xml:space="preserve">current Test ID and Cell ID can be used to identify the current test that is being run on the channel. The </w:t>
+      </w:r>
+      <w:proofErr w:type="gramStart"/>
+      <w:r>
+        <w:t>Batch#-it#, and Schedule#-it#</w:t>
+      </w:r>
+      <w:proofErr w:type="gramEnd"/>
+      <w:r>
+        <w:t xml:space="preserve"> can be used to identify test progress. See the section ‘</w:t>
+      </w:r>
+      <w:r>
+        <w:fldChar w:fldCharType="begin"/>
+      </w:r>
+      <w:r>
+        <w:instrText xml:space="preserve"> REF _Ref282288187 \h </w:instrText>
+      </w:r>
+      <w:r>
+        <w:fldChar w:fldCharType="separate"/>
+      </w:r>
+      <w:r>
+        <w:t>Storing Data</w:t>
+      </w:r>
+      <w:r>
+        <w:fldChar w:fldCharType="end"/>
+      </w:r>
+      <w:r>
+        <w:t>’ for a description of the progress identifiers.</w:t>
+      </w:r>
+    </w:p>
+    <w:p>
+      <w:pPr>
+        <w:pStyle w:val="BodyText"/>
+      </w:pPr>
+      <w:r>
+        <w:t>When no testing is in progress the New Test Button will be shown on the far right of the window, clicking this will open up the New Test dialogue as discussed in the section ‘</w:t>
+      </w:r>
+      <w:r>
+        <w:fldChar w:fldCharType="begin"/>
+      </w:r>
+      <w:r>
+        <w:instrText xml:space="preserve"> REF _Ref282287173 \h </w:instrText>
+      </w:r>
+      <w:r>
+        <w:fldChar w:fldCharType="separate"/>
+      </w:r>
+      <w:r>
         <w:t>Running a Test</w:t>
       </w:r>
-      <w:bookmarkEnd w:id="11"/>
+      <w:r>
+        <w:fldChar w:fldCharType="end"/>
+      </w:r>
+      <w:r>
+        <w:t>’. The New Test button will toggle to ‘End Test’ when a test has been configured on the channel. Clicking End Test will send the stop command to the device and end all testing for that channel. Do not click on end test if you simply wish to pause or stop testing and continue later from where you left off as this will not be possible.</w:t>
+      </w:r>
     </w:p>
     <w:p>
       <w:pPr>
         <w:pStyle w:val="Heading2"/>
       </w:pPr>
-      <w:bookmarkStart w:id="12" w:name="_Toc282183981"/>
+    </w:p>
+    <w:p>
+      <w:pPr>
+        <w:pStyle w:val="Heading2"/>
+      </w:pPr>
+      <w:bookmarkStart w:id="25" w:name="_Toc282290747"/>
       <w:r>
         <w:t>Creating a Custom Test</w:t>
       </w:r>
-      <w:bookmarkEnd w:id="12"/>
+      <w:bookmarkEnd w:id="25"/>
     </w:p>
     <w:p>
       <w:pPr>
@@ -2995,8 +4520,8 @@
             <v:stroke joinstyle="miter"/>
             <v:path gradientshapeok="t" o:connecttype="rect"/>
           </v:shapetype>
-          <v:shape id="_x0000_s1036" type="#_x0000_t202" style="width:423.65pt;height:190.2pt;mso-position-horizontal-relative:char;mso-position-vertical-relative:line;mso-width-relative:margin;mso-height-relative:margin">
-            <v:textbox style="mso-next-textbox:#_x0000_s1036">
+          <v:shape id="_x0000_s1038" type="#_x0000_t202" style="width:423.65pt;height:190.2pt;mso-position-horizontal-relative:char;mso-position-vertical-relative:line;mso-width-relative:margin;mso-height-relative:margin">
+            <v:textbox style="mso-next-textbox:#_x0000_s1038">
               <w:txbxContent>
                 <w:p>
                   <w:pPr>
@@ -3647,9 +5172,9 @@
           <w:b/>
         </w:rPr>
         <w:pict>
-          <v:shape id="_x0000_s1035" type="#_x0000_t202" style="width:423.65pt;height:168.55pt;mso-height-percent:200;mso-position-horizontal-relative:char;mso-position-vertical-relative:line;mso-height-percent:200;mso-width-relative:margin;mso-height-relative:margin">
+          <v:shape id="_x0000_s1037" type="#_x0000_t202" style="width:423.65pt;height:168.55pt;mso-height-percent:200;mso-position-horizontal-relative:char;mso-position-vertical-relative:line;mso-height-percent:200;mso-width-relative:margin;mso-height-relative:margin">
             <o:extrusion v:ext="view" rotationangle=",-85"/>
-            <v:textbox style="mso-next-textbox:#_x0000_s1035;mso-fit-shape-to-text:t">
+            <v:textbox style="mso-next-textbox:#_x0000_s1037;mso-fit-shape-to-text:t">
               <w:txbxContent>
                 <w:p>
                   <w:pPr>
@@ -3925,7 +5450,7 @@
         <w:pStyle w:val="Caption"/>
         <w:keepNext/>
       </w:pPr>
-      <w:bookmarkStart w:id="13" w:name="_Ref143693862"/>
+      <w:bookmarkStart w:id="26" w:name="_Ref143693862"/>
       <w:r>
         <w:t xml:space="preserve">Table </w:t>
       </w:r>
@@ -3934,10 +5459,10 @@
           <w:rPr>
             <w:noProof/>
           </w:rPr>
-          <w:t>5</w:t>
+          <w:t>2</w:t>
         </w:r>
       </w:fldSimple>
-      <w:bookmarkEnd w:id="13"/>
+      <w:bookmarkEnd w:id="26"/>
       <w:r>
         <w:t xml:space="preserve"> : List of Basic Requests</w:t>
       </w:r>
@@ -4401,7 +5926,7 @@
           <w:rPr>
             <w:noProof/>
           </w:rPr>
-          <w:t>6</w:t>
+          <w:t>3</w:t>
         </w:r>
       </w:fldSimple>
       <w:r>
@@ -5241,7 +6766,7 @@
           <w:rPr>
             <w:noProof/>
           </w:rPr>
-          <w:t>7</w:t>
+          <w:t>4</w:t>
         </w:r>
       </w:fldSimple>
       <w:r>
@@ -7002,39 +8527,264 @@
       <w:pPr>
         <w:pStyle w:val="Heading2"/>
       </w:pPr>
-      <w:bookmarkStart w:id="14" w:name="_Toc282183982"/>
+      <w:bookmarkStart w:id="27" w:name="_Toc282290748"/>
       <w:r>
         <w:lastRenderedPageBreak/>
         <w:t>Data Acquisition</w:t>
       </w:r>
-      <w:bookmarkEnd w:id="14"/>
+      <w:bookmarkEnd w:id="27"/>
     </w:p>
     <w:p>
       <w:pPr>
         <w:pStyle w:val="Heading3"/>
       </w:pPr>
-      <w:bookmarkStart w:id="15" w:name="_Toc282183983"/>
+      <w:bookmarkStart w:id="28" w:name="_Ref282288187"/>
+      <w:bookmarkStart w:id="29" w:name="_Toc282290749"/>
       <w:r>
         <w:t>Storing Data</w:t>
       </w:r>
-      <w:bookmarkEnd w:id="15"/>
+      <w:bookmarkEnd w:id="28"/>
+      <w:bookmarkEnd w:id="29"/>
+    </w:p>
+    <w:p>
+      <w:r>
+        <w:t>For the most part the Battery Cycler is a standalone platform, the requirements of a Host PC is mainly the result of two requirements. One of those requirements is a vast amount of storage and easy accessibility. Using a Host PC allows for the storage of acquired test data on cheep magnetic storage as well as options redundancy via RAID or network backup. Data can be accessed as soon as it is stored while a test is running.</w:t>
+      </w:r>
+    </w:p>
+    <w:p>
+      <w:r>
+        <w:t>Test data is stored in CSV files that contain the raw data that is reported at 1Hz while a profile is active</w:t>
+      </w:r>
+      <w:r>
+        <w:t xml:space="preserve">. One file is generated for every profile that is </w:t>
+      </w:r>
+      <w:proofErr w:type="gramStart"/>
+      <w:r>
+        <w:t>run,</w:t>
+      </w:r>
+      <w:proofErr w:type="gramEnd"/>
+      <w:r>
+        <w:t xml:space="preserve"> it is generated as soon as the profile is finished.</w:t>
+      </w:r>
+    </w:p>
+    <w:p>
+      <w:r>
+        <w:t>By default all test data is stored in within the ‘Data’ directory within the Battery Cycler program files directory.</w:t>
+      </w:r>
+      <w:r>
+        <w:t xml:space="preserve"> Typically when looking for test data it will be for </w:t>
+      </w:r>
+      <w:r>
+        <w:t xml:space="preserve">a specific cell or a group </w:t>
+      </w:r>
+      <w:proofErr w:type="gramStart"/>
+      <w:r>
+        <w:t>a cells</w:t>
+      </w:r>
+      <w:proofErr w:type="gramEnd"/>
+      <w:r>
+        <w:t xml:space="preserve"> from a specific test. Because of this all tests are grouped by the Test ID that they are run under, this helps identify groups of cells. Within the Test ID directory test data is grouped by the Cell ID that was used as well as the name of the Batch file that was running. </w:t>
+      </w:r>
+    </w:p>
+    <w:p>
+      <w:r>
+        <w:t xml:space="preserve">The file naming convention for the CSV </w:t>
+      </w:r>
+      <w:r>
+        <w:t>test data files is &lt;Batch#-</w:t>
+      </w:r>
+      <w:proofErr w:type="spellStart"/>
+      <w:r>
+        <w:t>it#_Schedule</w:t>
+      </w:r>
+      <w:proofErr w:type="spellEnd"/>
+      <w:r>
+        <w:t>#-</w:t>
+      </w:r>
+      <w:proofErr w:type="spellStart"/>
+      <w:r>
+        <w:t>it#_Profile_Device</w:t>
+      </w:r>
+      <w:proofErr w:type="spellEnd"/>
+      <w:r>
+        <w:t xml:space="preserve"> ID-</w:t>
+      </w:r>
+      <w:proofErr w:type="spellStart"/>
+      <w:r>
+        <w:t>CH#_Date_Time</w:t>
+      </w:r>
+      <w:proofErr w:type="spellEnd"/>
+      <w:r>
+        <w:t>&gt;</w:t>
+      </w:r>
+    </w:p>
+    <w:p>
+      <w:r>
+        <w:t>The following is a list of definitions for each element of the file name:</w:t>
+      </w:r>
+    </w:p>
+    <w:p>
+      <w:pPr>
+        <w:pStyle w:val="NoSpacing"/>
+        <w:rPr>
+          <w:sz w:val="20"/>
+          <w:szCs w:val="20"/>
+        </w:rPr>
+      </w:pPr>
+      <w:r>
+        <w:rPr>
+          <w:sz w:val="20"/>
+          <w:szCs w:val="20"/>
+        </w:rPr>
+        <w:t>Batch#-it# - The current step of the batch file that is being run, followed by the iteration of that step</w:t>
+      </w:r>
+    </w:p>
+    <w:p>
+      <w:pPr>
+        <w:pStyle w:val="NoSpacing"/>
+        <w:rPr>
+          <w:sz w:val="20"/>
+          <w:szCs w:val="20"/>
+        </w:rPr>
+      </w:pPr>
+      <w:r>
+        <w:rPr>
+          <w:sz w:val="20"/>
+          <w:szCs w:val="20"/>
+        </w:rPr>
+        <w:t>Schedule#-it# - The current step of the schedule file that is being run, followed by the iteration of that step</w:t>
+      </w:r>
+    </w:p>
+    <w:p>
+      <w:pPr>
+        <w:pStyle w:val="NoSpacing"/>
+        <w:rPr>
+          <w:sz w:val="20"/>
+          <w:szCs w:val="20"/>
+        </w:rPr>
+      </w:pPr>
+      <w:r>
+        <w:rPr>
+          <w:sz w:val="20"/>
+          <w:szCs w:val="20"/>
+        </w:rPr>
+        <w:t>Profile – The name of the profile that was being run</w:t>
+      </w:r>
+    </w:p>
+    <w:p>
+      <w:pPr>
+        <w:pStyle w:val="NoSpacing"/>
+        <w:rPr>
+          <w:sz w:val="20"/>
+          <w:szCs w:val="20"/>
+        </w:rPr>
+      </w:pPr>
+      <w:r>
+        <w:rPr>
+          <w:sz w:val="20"/>
+          <w:szCs w:val="20"/>
+        </w:rPr>
+        <w:t>Device ID-CH# - The unique device ID and Channel number of the device that the results were generated from</w:t>
+      </w:r>
+    </w:p>
+    <w:p>
+      <w:pPr>
+        <w:pStyle w:val="NoSpacing"/>
+        <w:rPr>
+          <w:sz w:val="20"/>
+          <w:szCs w:val="20"/>
+        </w:rPr>
+      </w:pPr>
+      <w:r>
+        <w:rPr>
+          <w:sz w:val="20"/>
+          <w:szCs w:val="20"/>
+        </w:rPr>
+        <w:t>Date – The date the results were generated ‘MM-DD-YYYY’</w:t>
+      </w:r>
+    </w:p>
+    <w:p>
+      <w:pPr>
+        <w:pStyle w:val="NoSpacing"/>
+        <w:rPr>
+          <w:sz w:val="20"/>
+          <w:szCs w:val="20"/>
+        </w:rPr>
+      </w:pPr>
+      <w:r>
+        <w:rPr>
+          <w:sz w:val="20"/>
+          <w:szCs w:val="20"/>
+        </w:rPr>
+        <w:t>Time – The time the results were generated, 24 hour format ‘HH-MM-SS’</w:t>
+      </w:r>
     </w:p>
     <w:p/>
     <w:p>
       <w:pPr>
+        <w:jc w:val="center"/>
+        <w:rPr>
+          <w:b/>
+          <w:color w:val="FF0000"/>
+          <w:u w:val="single"/>
+        </w:rPr>
+      </w:pPr>
+      <w:r>
+        <w:rPr>
+          <w:b/>
+          <w:color w:val="FF0000"/>
+          <w:u w:val="single"/>
+        </w:rPr>
+        <w:t>NOTE: Add information detailing how the CSV file is formatted</w:t>
+      </w:r>
+    </w:p>
+    <w:p>
+      <w:pPr>
+        <w:jc w:val="center"/>
+      </w:pPr>
+      <w:r>
+        <w:object w:dxaOrig="9100" w:dyaOrig="6515">
+          <v:shape id="_x0000_i1033" type="#_x0000_t75" style="width:454.6pt;height:325.65pt" o:ole="">
+            <v:imagedata r:id="rId24" o:title=""/>
+          </v:shape>
+          <o:OLEObject Type="Embed" ProgID="Visio.Drawing.11" ShapeID="_x0000_i1033" DrawAspect="Content" ObjectID="_1356032674" r:id="rId25"/>
+        </w:object>
+      </w:r>
+    </w:p>
+    <w:p>
+      <w:pPr>
+        <w:pStyle w:val="Heading3"/>
+      </w:pPr>
+      <w:bookmarkStart w:id="30" w:name="_Toc282290750"/>
+      <w:r>
+        <w:t>Post-Processing Test Data</w:t>
+      </w:r>
+      <w:bookmarkEnd w:id="30"/>
+    </w:p>
+    <w:p>
+      <w:r>
+        <w:t>Post-Processing test data analysis is currently not a feature that is integrated into the Battery Cycler software, although this is an area we would like to explore in the future. The software is only responsibly for generating the test data.</w:t>
+      </w:r>
+    </w:p>
+    <w:p>
+      <w:pPr>
         <w:pStyle w:val="Heading1"/>
       </w:pPr>
+      <w:bookmarkStart w:id="31" w:name="_Toc282290751"/>
       <w:r>
         <w:t>Safety</w:t>
       </w:r>
+      <w:bookmarkEnd w:id="31"/>
     </w:p>
     <w:p>
       <w:pPr>
         <w:pStyle w:val="Heading2"/>
       </w:pPr>
+      <w:bookmarkStart w:id="32" w:name="_Toc282290752"/>
       <w:r>
         <w:t>Safety Features</w:t>
       </w:r>
+      <w:bookmarkEnd w:id="32"/>
     </w:p>
     <w:p>
       <w:pPr>
@@ -7097,9 +8847,11 @@
       <w:pPr>
         <w:pStyle w:val="Heading3"/>
       </w:pPr>
+      <w:bookmarkStart w:id="33" w:name="_Toc282290753"/>
       <w:r>
         <w:t>List of System Faults</w:t>
       </w:r>
+      <w:bookmarkEnd w:id="33"/>
     </w:p>
     <w:p>
       <w:pPr>
@@ -7114,7 +8866,7 @@
           <w:rPr>
             <w:noProof/>
           </w:rPr>
-          <w:t>8</w:t>
+          <w:t>5</w:t>
         </w:r>
       </w:fldSimple>
       <w:r>
@@ -7203,6 +8955,7 @@
               <w:rPr>
                 <w:b/>
               </w:rPr>
+              <w:lastRenderedPageBreak/>
               <w:t>0</w:t>
             </w:r>
           </w:p>
@@ -7502,9 +9255,11 @@
       <w:pPr>
         <w:pStyle w:val="Heading1"/>
       </w:pPr>
+      <w:bookmarkStart w:id="34" w:name="_Toc282290754"/>
       <w:r>
         <w:t>Appendix A: Host Software Details</w:t>
       </w:r>
+      <w:bookmarkEnd w:id="34"/>
     </w:p>
     <w:p/>
     <w:p>
@@ -7598,7 +9353,6 @@
           <w:sz w:val="20"/>
           <w:u w:val="single"/>
         </w:rPr>
-        <w:lastRenderedPageBreak/>
         <w:t xml:space="preserve">Sending transmissions to the </w:t>
       </w:r>
       <w:proofErr w:type="spellStart"/>
@@ -7667,6 +9421,7 @@
       <w:r>
         <w:rPr>
           <w:b/>
+          <w:bCs/>
         </w:rPr>
         <w:t>Error! Reference source not found.</w:t>
       </w:r>
@@ -7872,6 +9627,7 @@
           <w:rFonts w:ascii="Times New Roman" w:hAnsi="Times New Roman"/>
           <w:sz w:val="20"/>
         </w:rPr>
+        <w:lastRenderedPageBreak/>
         <w:t>Once we have received an ACK for the transmission the process is finished and we can begin waiting to transmit the next line.</w:t>
       </w:r>
     </w:p>
@@ -7887,10 +9643,10 @@
       </w:pPr>
       <w:r>
         <w:object w:dxaOrig="9720" w:dyaOrig="4726">
-          <v:shape id="_x0000_i1028" type="#_x0000_t75" style="width:466.2pt;height:226.7pt" o:ole="">
-            <v:imagedata r:id="rId12" o:title=""/>
+          <v:shape id="_x0000_i1032" type="#_x0000_t75" style="width:466.35pt;height:226.9pt" o:ole="">
+            <v:imagedata r:id="rId26" o:title=""/>
           </v:shape>
-          <o:OLEObject Type="Embed" ProgID="Visio.Drawing.11" ShapeID="_x0000_i1028" DrawAspect="Content" ObjectID="_1355928327" r:id="rId13"/>
+          <o:OLEObject Type="Embed" ProgID="Visio.Drawing.11" ShapeID="_x0000_i1032" DrawAspect="Content" ObjectID="_1356032675" r:id="rId27"/>
         </w:object>
       </w:r>
     </w:p>
@@ -7909,7 +9665,7 @@
           <w:rPr>
             <w:noProof/>
           </w:rPr>
-          <w:t>2</w:t>
+          <w:t>9</w:t>
         </w:r>
       </w:fldSimple>
     </w:p>
@@ -7918,132 +9674,140 @@
       <w:pPr>
         <w:pStyle w:val="Heading1"/>
       </w:pPr>
-      <w:r>
+      <w:bookmarkStart w:id="35" w:name="_Toc282290755"/>
+      <w:r>
+        <w:t>Appendix B: Device Software Details</w:t>
+      </w:r>
+      <w:bookmarkEnd w:id="35"/>
+    </w:p>
+    <w:p>
+      <w:pPr>
+        <w:rPr>
+          <w:b/>
+        </w:rPr>
+      </w:pPr>
+    </w:p>
+    <w:p>
+      <w:pPr>
+        <w:rPr>
+          <w:b/>
+        </w:rPr>
+      </w:pPr>
+      <w:r>
+        <w:rPr>
+          <w:b/>
+        </w:rPr>
+        <w:t>Below the process for receiving and verifying Serial data by the battery cycler hardware is defined. This process insures that two safety requirements are met.</w:t>
+      </w:r>
+    </w:p>
+    <w:p>
+      <w:pPr>
+        <w:rPr>
+          <w:b/>
+        </w:rPr>
+      </w:pPr>
+      <w:r>
+        <w:rPr>
+          <w:b/>
+        </w:rPr>
+        <w:t xml:space="preserve">1 – </w:t>
+      </w:r>
+      <w:proofErr w:type="spellStart"/>
+      <w:r>
+        <w:rPr>
+          <w:b/>
+        </w:rPr>
+        <w:t>Errenous</w:t>
+      </w:r>
+      <w:proofErr w:type="spellEnd"/>
+      <w:r>
+        <w:rPr>
+          <w:b/>
+        </w:rPr>
+        <w:t xml:space="preserve"> data in the serial stream and buffer is ignored.</w:t>
+      </w:r>
+    </w:p>
+    <w:p>
+      <w:pPr>
+        <w:rPr>
+          <w:b/>
+        </w:rPr>
+      </w:pPr>
+      <w:r>
+        <w:rPr>
+          <w:b/>
+        </w:rPr>
+        <w:t>2 – The hardware is able to verify a start byte and insure that it is ‘in sync’ with the host pc.</w:t>
+      </w:r>
+    </w:p>
+    <w:p>
+      <w:pPr>
+        <w:rPr>
+          <w:b/>
+        </w:rPr>
+      </w:pPr>
+    </w:p>
+    <w:p>
+      <w:pPr>
+        <w:rPr>
+          <w:b/>
+        </w:rPr>
+      </w:pPr>
+      <w:r>
+        <w:rPr>
+          <w:b/>
+        </w:rPr>
+        <w:t>This will prevent the hardware from performing unwanted actions in the event data is corrupted during transmission or the hardware is connect to by a terminal and sent incorrect information.</w:t>
+      </w:r>
+    </w:p>
+    <w:p>
+      <w:pPr>
+        <w:rPr>
+          <w:b/>
+        </w:rPr>
+      </w:pPr>
+    </w:p>
+    <w:p>
+      <w:pPr>
+        <w:rPr>
+          <w:b/>
+        </w:rPr>
+      </w:pPr>
+      <w:r>
+        <w:rPr>
+          <w:b/>
+        </w:rPr>
+        <w:t xml:space="preserve">The process also insures that incomplete messages are properly handled. </w:t>
+      </w:r>
+      <w:proofErr w:type="gramStart"/>
+      <w:r>
+        <w:rPr>
+          <w:b/>
+        </w:rPr>
+        <w:t>Because the sending and receiving of serial data are two independent processes.</w:t>
+      </w:r>
+      <w:proofErr w:type="gramEnd"/>
+      <w:r>
+        <w:rPr>
+          <w:b/>
+        </w:rPr>
+        <w:t xml:space="preserve"> It is not guaranteed that all data for a message </w:t>
+      </w:r>
+      <w:r>
+        <w:rPr>
+          <w:b/>
+        </w:rPr>
         <w:lastRenderedPageBreak/>
-        <w:t>Appendix B: Device Software Details</w:t>
-      </w:r>
-    </w:p>
-    <w:p>
-      <w:pPr>
-        <w:rPr>
-          <w:b/>
-        </w:rPr>
-      </w:pPr>
-    </w:p>
-    <w:p>
-      <w:pPr>
-        <w:rPr>
-          <w:b/>
-        </w:rPr>
-      </w:pPr>
-      <w:r>
-        <w:rPr>
-          <w:b/>
-        </w:rPr>
-        <w:t>Below the process for receiving and verifying Serial data by the battery cycler hardware is defined. This process insures that two safety requirements are met.</w:t>
-      </w:r>
-    </w:p>
-    <w:p>
-      <w:pPr>
-        <w:rPr>
-          <w:b/>
-        </w:rPr>
-      </w:pPr>
-      <w:r>
-        <w:rPr>
-          <w:b/>
-        </w:rPr>
-        <w:t xml:space="preserve">1 – </w:t>
-      </w:r>
-      <w:proofErr w:type="spellStart"/>
-      <w:r>
-        <w:rPr>
-          <w:b/>
-        </w:rPr>
-        <w:t>Errenous</w:t>
-      </w:r>
-      <w:proofErr w:type="spellEnd"/>
-      <w:r>
-        <w:rPr>
-          <w:b/>
-        </w:rPr>
-        <w:t xml:space="preserve"> data in the serial stream and buffer is ignored.</w:t>
-      </w:r>
-    </w:p>
-    <w:p>
-      <w:pPr>
-        <w:rPr>
-          <w:b/>
-        </w:rPr>
-      </w:pPr>
-      <w:r>
-        <w:rPr>
-          <w:b/>
-        </w:rPr>
-        <w:t>2 – The hardware is able to verify a start byte and insure that it is ‘in sync’ with the host pc.</w:t>
-      </w:r>
-    </w:p>
-    <w:p>
-      <w:pPr>
-        <w:rPr>
-          <w:b/>
-        </w:rPr>
-      </w:pPr>
-    </w:p>
-    <w:p>
-      <w:pPr>
-        <w:rPr>
-          <w:b/>
-        </w:rPr>
-      </w:pPr>
-      <w:r>
-        <w:rPr>
-          <w:b/>
-        </w:rPr>
-        <w:t>This will prevent the hardware from performing unwanted actions in the event data is corrupted during transmission or the hardware is connect to by a terminal and sent incorrect information.</w:t>
-      </w:r>
-    </w:p>
-    <w:p>
-      <w:pPr>
-        <w:rPr>
-          <w:b/>
-        </w:rPr>
-      </w:pPr>
-    </w:p>
-    <w:p>
-      <w:pPr>
-        <w:rPr>
-          <w:b/>
-        </w:rPr>
-      </w:pPr>
-      <w:r>
-        <w:rPr>
-          <w:b/>
-        </w:rPr>
-        <w:t xml:space="preserve">The process also insures that incomplete messages are properly handled. </w:t>
-      </w:r>
-      <w:proofErr w:type="gramStart"/>
-      <w:r>
-        <w:rPr>
-          <w:b/>
-        </w:rPr>
-        <w:t>Because the sending and receiving of serial data are two independent processes.</w:t>
-      </w:r>
-      <w:proofErr w:type="gramEnd"/>
-      <w:r>
-        <w:rPr>
-          <w:b/>
-        </w:rPr>
-        <w:t xml:space="preserve"> It is not guaranteed that all data for a message will be in the FIFO of the UART when the hardware reads it. Therefore the start byte and one data byte may be there, however more data and CRC bytes may still be in transmission. In this case, the hardware will postpone the processing of transmission for one loop, or 100mS. Communicating at 115200Baud this is more than enough time to send even the longest of messages.</w:t>
+        <w:t>will be in the FIFO of the UART when the hardware reads it. Therefore the start byte and one data byte may be there, however more data and CRC bytes may still be in transmission. In this case, the hardware will postpone the processing of transmission for one loop, or 100mS. Communicating at 115200Baud this is more than enough time to send even the longest of messages.</w:t>
       </w:r>
     </w:p>
     <w:p>
       <w:r>
         <w:object w:dxaOrig="11070" w:dyaOrig="15413">
-          <v:shape id="_x0000_i1029" type="#_x0000_t75" style="width:464.8pt;height:647.3pt" o:ole="">
-            <v:imagedata r:id="rId14" o:title=""/>
+          <v:shape id="_x0000_i1026" type="#_x0000_t75" style="width:464.65pt;height:647.15pt" o:ole="">
+            <v:imagedata r:id="rId28" o:title=""/>
           </v:shape>
-          <o:OLEObject Type="Embed" ProgID="Visio.Drawing.11" ShapeID="_x0000_i1029" DrawAspect="Content" ObjectID="_1355928328" r:id="rId15"/>
+          <o:OLEObject Type="Embed" ProgID="Visio.Drawing.11" ShapeID="_x0000_i1026" DrawAspect="Content" ObjectID="_1356032676" r:id="rId29"/>
         </w:object>
       </w:r>
     </w:p>
@@ -8051,10 +9815,12 @@
       <w:pPr>
         <w:pStyle w:val="Heading1"/>
       </w:pPr>
+      <w:bookmarkStart w:id="36" w:name="_Toc282290756"/>
       <w:r>
         <w:lastRenderedPageBreak/>
         <w:t>Appendix C: Serial Communications Protocol</w:t>
       </w:r>
+      <w:bookmarkEnd w:id="36"/>
     </w:p>
     <w:p>
       <w:pPr>
@@ -8185,7 +9951,7 @@
         <w:pStyle w:val="Caption"/>
         <w:keepNext/>
       </w:pPr>
-      <w:bookmarkStart w:id="16" w:name="_Ref143690449"/>
+      <w:bookmarkStart w:id="37" w:name="_Ref143690449"/>
       <w:r>
         <w:t xml:space="preserve">Table </w:t>
       </w:r>
@@ -8194,10 +9960,10 @@
           <w:rPr>
             <w:noProof/>
           </w:rPr>
-          <w:t>2</w:t>
+          <w:t>6</w:t>
         </w:r>
       </w:fldSimple>
-      <w:bookmarkEnd w:id="16"/>
+      <w:bookmarkEnd w:id="37"/>
       <w:r>
         <w:t xml:space="preserve"> : Byte order</w:t>
       </w:r>
@@ -8291,7 +10057,7 @@
         <w:pStyle w:val="Caption"/>
         <w:keepNext/>
       </w:pPr>
-      <w:bookmarkStart w:id="17" w:name="_Ref143690485"/>
+      <w:bookmarkStart w:id="38" w:name="_Ref143690485"/>
       <w:r>
         <w:t xml:space="preserve">Table </w:t>
       </w:r>
@@ -8300,10 +10066,10 @@
           <w:rPr>
             <w:noProof/>
           </w:rPr>
-          <w:t>3</w:t>
+          <w:t>7</w:t>
         </w:r>
       </w:fldSimple>
-      <w:bookmarkEnd w:id="17"/>
+      <w:bookmarkEnd w:id="38"/>
       <w:r>
         <w:t xml:space="preserve"> : Start Byte</w:t>
       </w:r>
@@ -11666,8 +13432,8 @@
               </w:rPr>
               <w:t>Ch</w:t>
             </w:r>
-            <w:bookmarkStart w:id="18" w:name="_GoBack"/>
-            <w:bookmarkEnd w:id="18"/>
+            <w:bookmarkStart w:id="39" w:name="_GoBack"/>
+            <w:bookmarkEnd w:id="39"/>
             <w:r>
               <w:rPr>
                 <w:b/>
@@ -12192,13 +13958,7 @@
           </w:tcPr>
           <w:p>
             <w:r>
-              <w:t>B</w:t>
-            </w:r>
-            <w:r>
-              <w:t>6</w:t>
-            </w:r>
-            <w:r>
-              <w:t xml:space="preserve"> – </w:t>
+              <w:t xml:space="preserve">B6 – </w:t>
             </w:r>
             <w:proofErr w:type="spellStart"/>
             <w:r>
@@ -12206,10 +13966,7 @@
             </w:r>
             <w:proofErr w:type="spellEnd"/>
             <w:r>
-              <w:t xml:space="preserve"> </w:t>
-            </w:r>
-            <w:r>
-              <w:t>5</w:t>
+              <w:t xml:space="preserve"> 5</w:t>
             </w:r>
           </w:p>
         </w:tc>
@@ -12248,13 +14005,7 @@
           </w:tcPr>
           <w:p>
             <w:r>
-              <w:t>B</w:t>
-            </w:r>
-            <w:r>
-              <w:t>7</w:t>
-            </w:r>
-            <w:r>
-              <w:t xml:space="preserve"> -Checksum</w:t>
+              <w:t>B7 -Checksum</w:t>
             </w:r>
           </w:p>
         </w:tc>
@@ -13371,13 +15122,7 @@
           </w:tcPr>
           <w:p>
             <w:r>
-              <w:t xml:space="preserve">B18 </w:t>
-            </w:r>
-            <w:r>
-              <w:t>–</w:t>
-            </w:r>
-            <w:r>
-              <w:t xml:space="preserve"> </w:t>
+              <w:t xml:space="preserve">B18 – </w:t>
             </w:r>
             <w:proofErr w:type="spellStart"/>
             <w:r>
@@ -13424,13 +15169,7 @@
           </w:tcPr>
           <w:p>
             <w:r>
-              <w:t>B1</w:t>
-            </w:r>
-            <w:r>
-              <w:t>9</w:t>
-            </w:r>
-            <w:r>
-              <w:t xml:space="preserve"> - Checksum</w:t>
+              <w:t>B19 - Checksum</w:t>
             </w:r>
           </w:p>
         </w:tc>
@@ -13871,10 +15610,7 @@
           </w:tcPr>
           <w:p>
             <w:r>
-              <w:t>B4</w:t>
-            </w:r>
-            <w:r>
-              <w:t xml:space="preserve"> -Checksum</w:t>
+              <w:t>B4 -Checksum</w:t>
             </w:r>
           </w:p>
         </w:tc>
@@ -14281,10 +16017,7 @@
           </w:tcPr>
           <w:p>
             <w:r>
-              <w:t>B4</w:t>
-            </w:r>
-            <w:r>
-              <w:t xml:space="preserve"> -Checksum</w:t>
+              <w:t>B4 -Checksum</w:t>
             </w:r>
           </w:p>
         </w:tc>
@@ -14331,9 +16064,11 @@
       <w:pPr>
         <w:pStyle w:val="Heading1"/>
       </w:pPr>
+      <w:bookmarkStart w:id="40" w:name="_Toc282290757"/>
       <w:r>
         <w:t>Appendix D: Hardware Design</w:t>
       </w:r>
+      <w:bookmarkEnd w:id="40"/>
     </w:p>
     <w:p/>
     <w:sectPr>
@@ -14858,6 +16593,30 @@
       <w:rFonts w:asciiTheme="majorHAnsi" w:eastAsiaTheme="majorEastAsia" w:hAnsiTheme="majorHAnsi" w:cstheme="majorBidi"/>
       <w:b/>
       <w:bCs/>
+      <w:color w:val="4F81BD" w:themeColor="accent1"/>
+    </w:rPr>
+  </w:style>
+  <w:style w:type="paragraph" w:styleId="Heading4">
+    <w:name w:val="heading 4"/>
+    <w:basedOn w:val="Normal"/>
+    <w:next w:val="Normal"/>
+    <w:link w:val="Heading4Char"/>
+    <w:uiPriority w:val="9"/>
+    <w:unhideWhenUsed/>
+    <w:qFormat/>
+    <w:rsid w:val="001D531B"/>
+    <w:pPr>
+      <w:keepNext/>
+      <w:keepLines/>
+      <w:spacing w:before="200" w:after="0"/>
+      <w:outlineLvl w:val="3"/>
+    </w:pPr>
+    <w:rPr>
+      <w:rFonts w:asciiTheme="majorHAnsi" w:eastAsiaTheme="majorEastAsia" w:hAnsiTheme="majorHAnsi" w:cstheme="majorBidi"/>
+      <w:b/>
+      <w:bCs/>
+      <w:i/>
+      <w:iCs/>
       <w:color w:val="4F81BD" w:themeColor="accent1"/>
     </w:rPr>
   </w:style>
@@ -15118,7 +16877,7 @@
       <w:ind w:left="440"/>
     </w:pPr>
   </w:style>
-  <w:style w:type="table" w:styleId="LightGrid">
+  <w:style w:type="table" w:customStyle="1" w:styleId="LightGrid">
     <w:name w:val="Light Grid"/>
     <w:basedOn w:val="TableNormal"/>
     <w:uiPriority w:val="62"/>
@@ -15258,6 +17017,21 @@
       <w:ind w:left="720"/>
       <w:contextualSpacing/>
     </w:pPr>
+  </w:style>
+  <w:style w:type="character" w:customStyle="1" w:styleId="Heading4Char">
+    <w:name w:val="Heading 4 Char"/>
+    <w:basedOn w:val="DefaultParagraphFont"/>
+    <w:link w:val="Heading4"/>
+    <w:uiPriority w:val="9"/>
+    <w:rsid w:val="001D531B"/>
+    <w:rPr>
+      <w:rFonts w:asciiTheme="majorHAnsi" w:eastAsiaTheme="majorEastAsia" w:hAnsiTheme="majorHAnsi" w:cstheme="majorBidi"/>
+      <w:b/>
+      <w:bCs/>
+      <w:i/>
+      <w:iCs/>
+      <w:color w:val="4F81BD" w:themeColor="accent1"/>
+    </w:rPr>
   </w:style>
 </w:styles>
 </file>
@@ -15364,108 +17138,6 @@
         </w:p>
       </w:docPartBody>
     </w:docPart>
-    <w:docPart>
-      <w:docPartPr>
-        <w:name w:val="F958F91915AA4489BFF9B67DA3F301F6"/>
-        <w:category>
-          <w:name w:val="General"/>
-          <w:gallery w:val="placeholder"/>
-        </w:category>
-        <w:types>
-          <w:type w:val="bbPlcHdr"/>
-        </w:types>
-        <w:behaviors>
-          <w:behavior w:val="content"/>
-        </w:behaviors>
-        <w:guid w:val="{16A9DDFE-2B63-4C7C-A553-0803D9837372}"/>
-      </w:docPartPr>
-      <w:docPartBody>
-        <w:p>
-          <w:pPr>
-            <w:pStyle w:val="F958F91915AA4489BFF9B67DA3F301F6"/>
-          </w:pPr>
-          <w:r>
-            <w:rPr>
-              <w:b/>
-              <w:bCs/>
-              <w:color w:val="7BA0CD" w:themeColor="accent1" w:themeTint="BF"/>
-              <w:spacing w:val="60"/>
-              <w:sz w:val="20"/>
-              <w:szCs w:val="20"/>
-            </w:rPr>
-            <w:t>[Type the phone number]</w:t>
-          </w:r>
-        </w:p>
-      </w:docPartBody>
-    </w:docPart>
-    <w:docPart>
-      <w:docPartPr>
-        <w:name w:val="DD29CC3463B34DE3A27F5C2EEFD6CFF2"/>
-        <w:category>
-          <w:name w:val="General"/>
-          <w:gallery w:val="placeholder"/>
-        </w:category>
-        <w:types>
-          <w:type w:val="bbPlcHdr"/>
-        </w:types>
-        <w:behaviors>
-          <w:behavior w:val="content"/>
-        </w:behaviors>
-        <w:guid w:val="{B5DC31D0-6AD8-4CCF-B09E-87BAD1547B8D}"/>
-      </w:docPartPr>
-      <w:docPartBody>
-        <w:p>
-          <w:pPr>
-            <w:pStyle w:val="DD29CC3463B34DE3A27F5C2EEFD6CFF2"/>
-          </w:pPr>
-          <w:r>
-            <w:rPr>
-              <w:b/>
-              <w:bCs/>
-              <w:color w:val="7BA0CD" w:themeColor="accent1" w:themeTint="BF"/>
-              <w:spacing w:val="60"/>
-              <w:sz w:val="20"/>
-              <w:szCs w:val="20"/>
-            </w:rPr>
-            <w:t>[Type the fax number]</w:t>
-          </w:r>
-        </w:p>
-      </w:docPartBody>
-    </w:docPart>
-    <w:docPart>
-      <w:docPartPr>
-        <w:name w:val="C603AA17DB794D3B8A315832CECBCCF2"/>
-        <w:category>
-          <w:name w:val="General"/>
-          <w:gallery w:val="placeholder"/>
-        </w:category>
-        <w:types>
-          <w:type w:val="bbPlcHdr"/>
-        </w:types>
-        <w:behaviors>
-          <w:behavior w:val="content"/>
-        </w:behaviors>
-        <w:guid w:val="{3A3B0522-9F09-43D6-BC46-216E0B9F2986}"/>
-      </w:docPartPr>
-      <w:docPartBody>
-        <w:p>
-          <w:pPr>
-            <w:pStyle w:val="C603AA17DB794D3B8A315832CECBCCF2"/>
-          </w:pPr>
-          <w:r>
-            <w:rPr>
-              <w:b/>
-              <w:bCs/>
-              <w:color w:val="7BA0CD" w:themeColor="accent1" w:themeTint="BF"/>
-              <w:spacing w:val="60"/>
-              <w:sz w:val="20"/>
-              <w:szCs w:val="20"/>
-            </w:rPr>
-            <w:t>[Pick the date]</w:t>
-          </w:r>
-        </w:p>
-      </w:docPartBody>
-    </w:docPart>
   </w:docParts>
 </w:glossaryDocument>
 </file>
@@ -15534,6 +17206,7 @@
   </w:compat>
   <w:rsids>
     <w:rsidRoot w:val="00D762E7"/>
+    <w:rsid w:val="001C0687"/>
     <w:rsid w:val="009A3EA7"/>
     <w:rsid w:val="00D762E7"/>
   </w:rsids>
@@ -15716,6 +17389,7 @@
   <w:style w:type="paragraph" w:default="1" w:styleId="Normal">
     <w:name w:val="Normal"/>
     <w:qFormat/>
+    <w:rsid w:val="001C0687"/>
   </w:style>
   <w:style w:type="character" w:default="1" w:styleId="DefaultParagraphFont">
     <w:name w:val="Default Paragraph Font"/>
@@ -16070,11 +17744,30 @@
 </file>
 
 <file path=customXml/item1.xml><?xml version="1.0" encoding="utf-8"?>
+<CoverPageProperties xmlns="http://schemas.microsoft.com/office/2006/coverPageProps">
+  <PublishDate/>
+  <Abstract/>
+  <CompanyAddress>Advanced Battery Testing Laboratories</CompanyAddress>
+  <CompanyPhone/>
+  <CompanyFax/>
+  <CompanyEmail/>
+</CoverPageProperties>
+</file>
+
+<file path=customXml/item2.xml><?xml version="1.0" encoding="utf-8"?>
 <b:Sources xmlns:b="http://schemas.openxmlformats.org/officeDocument/2006/bibliography" xmlns="http://schemas.openxmlformats.org/officeDocument/2006/bibliography" SelectedStyle="\APA.XSL" StyleName="APA"/>
 </file>
 
 <file path=customXml/itemProps1.xml><?xml version="1.0" encoding="utf-8"?>
-<ds:datastoreItem xmlns:ds="http://schemas.openxmlformats.org/officeDocument/2006/customXml" ds:itemID="{8F37F9F4-8693-40A2-9EE3-5444E2744D08}">
+<ds:datastoreItem xmlns:ds="http://schemas.openxmlformats.org/officeDocument/2006/customXml" ds:itemID="{55AF091B-3C7A-41E3-B477-F2FDAA23CFDA}">
+  <ds:schemaRefs>
+    <ds:schemaRef ds:uri="http://schemas.microsoft.com/office/2006/coverPageProps"/>
+  </ds:schemaRefs>
+</ds:datastoreItem>
+</file>
+
+<file path=customXml/itemProps2.xml><?xml version="1.0" encoding="utf-8"?>
+<ds:datastoreItem xmlns:ds="http://schemas.openxmlformats.org/officeDocument/2006/customXml" ds:itemID="{109197A9-2256-4C36-A2A1-C734FC298464}">
   <ds:schemaRefs>
     <ds:schemaRef ds:uri="http://schemas.openxmlformats.org/officeDocument/2006/bibliography"/>
   </ds:schemaRefs>

</xml_diff>

<commit_message>
updated logic board layout, added test points and necessary headers to make it a good dev board that is also very close to what we want. The board supports all IC's that could be on either power or logic board. If they end up on the power board it can be de-poped from the logic board.
Also updated the manual per some comments in review today. Changed the heirichy for save data dirs. Working on changing term 'Test' to 'experiment'

Added in the pin assignments file from google docs. May still need to miagrate more docs over.
</commit_message>
<xml_diff>
--- a/Documentation/Official/Battery Cycler Manual R2.docx
+++ b/Documentation/Official/Battery Cycler Manual R2.docx
@@ -113,9 +113,6 @@
                           </w:rPr>
                           <w:alias w:val="Company"/>
                           <w:id w:val="316785570"/>
-                          <w:placeholder>
-                            <w:docPart w:val="F1C7C6F6463844A1A1F2278507AF95A4"/>
-                          </w:placeholder>
                           <w:dataBinding w:prefixMappings="xmlns:ns0='http://schemas.openxmlformats.org/officeDocument/2006/extended-properties'" w:xpath="/ns0:Properties[1]/ns0:Company[1]" w:storeItemID="{6668398D-A668-4E3E-A5EB-62B293D839F1}"/>
                           <w:text/>
                         </w:sdtPr>
@@ -158,9 +155,6 @@
                           </w:rPr>
                           <w:alias w:val="Address"/>
                           <w:id w:val="316785571"/>
-                          <w:placeholder>
-                            <w:docPart w:val="B0F39B2A851D4D81A8F214D8D7A0718B"/>
-                          </w:placeholder>
                           <w:dataBinding w:prefixMappings="xmlns:ns0='http://schemas.microsoft.com/office/2006/coverPageProps'" w:xpath="/ns0:CoverPageProperties[1]/ns0:CompanyAddress[1]" w:storeItemID="{55AF091B-3C7A-41E3-B477-F2FDAA23CFDA}"/>
                           <w:text w:multiLine="1"/>
                         </w:sdtPr>
@@ -2053,7 +2047,7 @@
                 <w:noProof/>
                 <w:webHidden/>
               </w:rPr>
-              <w:t>25</w:t>
+              <w:t>24</w:t>
             </w:r>
             <w:r>
               <w:rPr>
@@ -2275,10 +2269,10 @@
             <v:path o:extrusionok="f" gradientshapeok="t" o:connecttype="rect"/>
             <o:lock v:ext="edit" aspectratio="t"/>
           </v:shapetype>
-          <v:shape id="_x0000_i1027" type="#_x0000_t75" style="width:384.3pt;height:392.65pt" o:ole="">
+          <v:shape id="_x0000_i1027" type="#_x0000_t75" style="width:384pt;height:392.25pt" o:ole="">
             <v:imagedata r:id="rId8" o:title=""/>
           </v:shape>
-          <o:OLEObject Type="Embed" ProgID="Visio.Drawing.11" ShapeID="_x0000_i1027" DrawAspect="Content" ObjectID="_1356120669" r:id="rId9"/>
+          <o:OLEObject Type="Embed" ProgID="Visio.Drawing.11" ShapeID="_x0000_i1027" DrawAspect="Content" ObjectID="_1356189226" r:id="rId9"/>
         </w:object>
       </w:r>
     </w:p>
@@ -3586,10 +3580,10 @@
       </w:pPr>
       <w:r>
         <w:object w:dxaOrig="5100" w:dyaOrig="1879">
-          <v:shape id="_x0000_i1028" type="#_x0000_t75" style="width:255.35pt;height:93.75pt" o:ole="">
+          <v:shape id="_x0000_i1028" type="#_x0000_t75" style="width:255pt;height:93.75pt" o:ole="">
             <v:imagedata r:id="rId10" o:title=""/>
           </v:shape>
-          <o:OLEObject Type="Embed" ProgID="Visio.Drawing.11" ShapeID="_x0000_i1028" DrawAspect="Content" ObjectID="_1356120670" r:id="rId11"/>
+          <o:OLEObject Type="Embed" ProgID="Visio.Drawing.11" ShapeID="_x0000_i1028" DrawAspect="Content" ObjectID="_1356189227" r:id="rId11"/>
         </w:object>
       </w:r>
     </w:p>
@@ -3687,10 +3681,10 @@
       </w:pPr>
       <w:r>
         <w:object w:dxaOrig="10680" w:dyaOrig="9065">
-          <v:shape id="_x0000_i1029" type="#_x0000_t75" style="width:468pt;height:396.85pt" o:ole="">
+          <v:shape id="_x0000_i1029" type="#_x0000_t75" style="width:468pt;height:396.75pt" o:ole="">
             <v:imagedata r:id="rId12" o:title=""/>
           </v:shape>
-          <o:OLEObject Type="Embed" ProgID="Visio.Drawing.11" ShapeID="_x0000_i1029" DrawAspect="Content" ObjectID="_1356120671" r:id="rId13"/>
+          <o:OLEObject Type="Embed" ProgID="Visio.Drawing.11" ShapeID="_x0000_i1029" DrawAspect="Content" ObjectID="_1356189228" r:id="rId13"/>
         </w:object>
       </w:r>
     </w:p>
@@ -3777,11 +3771,11 @@
         <w:keepNext/>
       </w:pPr>
       <w:r>
-        <w:object w:dxaOrig="4496" w:dyaOrig="2675">
-          <v:shape id="_x0000_i1030" type="#_x0000_t75" style="width:225.2pt;height:133.95pt" o:ole="">
+        <w:object w:dxaOrig="4495" w:dyaOrig="2674">
+          <v:shape id="_x0000_i1036" type="#_x0000_t75" style="width:225pt;height:133.5pt" o:ole="">
             <v:imagedata r:id="rId14" o:title=""/>
           </v:shape>
-          <o:OLEObject Type="Embed" ProgID="Visio.Drawing.11" ShapeID="_x0000_i1030" DrawAspect="Content" ObjectID="_1356120672" r:id="rId15"/>
+          <o:OLEObject Type="Embed" ProgID="Visio.Drawing.11" ShapeID="_x0000_i1036" DrawAspect="Content" ObjectID="_1356189229" r:id="rId15"/>
         </w:object>
       </w:r>
     </w:p>
@@ -3809,13 +3803,39 @@
       </w:pPr>
       <w:bookmarkStart w:id="17" w:name="_Toc282290743"/>
       <w:r>
-        <w:t>About Test ID’s and Cell ID’s</w:t>
+        <w:t xml:space="preserve">About </w:t>
+      </w:r>
+      <w:r>
+        <w:t>Experiment</w:t>
+      </w:r>
+      <w:r>
+        <w:t xml:space="preserve"> ID’s and Cell ID’s</w:t>
       </w:r>
       <w:bookmarkEnd w:id="17"/>
     </w:p>
     <w:p>
       <w:r>
-        <w:t>Because battery testing can often involve several different large tests involving a large number of individual cells it is important to be able to keep the cells relevant to a test and all the resulting data organized. This organization is accomplished by used of unique Test ID’s and Cell ID’s. The software comes by default with one Test ID and one Cell ID. The default Test ID is ‘Self Test’ and can be used to running system self testing to check device calibration. The default Cell ID is ‘Test’ and is only provided for testing purposes.</w:t>
+        <w:t xml:space="preserve">Because battery testing can often involve several different large tests involving a large number of individual cells it is important to be able to keep the cells relevant to a test and all the resulting data organized. This organization is accomplished by used of unique </w:t>
+      </w:r>
+      <w:r>
+        <w:t>Experiment</w:t>
+      </w:r>
+      <w:r>
+        <w:t xml:space="preserve"> ID’s and Cell ID’s. The software comes by default with one </w:t>
+      </w:r>
+      <w:proofErr w:type="spellStart"/>
+      <w:r>
+        <w:t>Experinent</w:t>
+      </w:r>
+      <w:proofErr w:type="spellEnd"/>
+      <w:r>
+        <w:t xml:space="preserve"> ID and one Cell ID. The default </w:t>
+      </w:r>
+      <w:r>
+        <w:t>Experiment</w:t>
+      </w:r>
+      <w:r>
+        <w:t xml:space="preserve"> ID is ‘Self Test’ and can be used to running system self testing to check device calibration. The default Cell ID is ‘Test’ and is only provided for testing purposes.</w:t>
       </w:r>
     </w:p>
     <w:p>
@@ -3825,7 +3845,13 @@
     </w:p>
     <w:p>
       <w:r>
-        <w:t xml:space="preserve">It is also a good idea to use descriptive Test ID’s to organize groups of cells implementing a specific </w:t>
+        <w:t xml:space="preserve">It is also a good idea to use descriptive </w:t>
+      </w:r>
+      <w:r>
+        <w:t>Experiment</w:t>
+      </w:r>
+      <w:r>
+        <w:t xml:space="preserve"> ID’s to organize groups of cells implementing a specific </w:t>
       </w:r>
       <w:proofErr w:type="gramStart"/>
       <w:r>
@@ -3833,7 +3859,13 @@
       </w:r>
       <w:proofErr w:type="gramEnd"/>
       <w:r>
-        <w:t xml:space="preserve"> Multiple Cell ID’s may be run under the same Test ID simultaneously.</w:t>
+        <w:t xml:space="preserve"> Multiple Cell ID’s may be run under the same </w:t>
+      </w:r>
+      <w:r>
+        <w:t>Experiment</w:t>
+      </w:r>
+      <w:r>
+        <w:t xml:space="preserve"> ID simultaneously.</w:t>
       </w:r>
     </w:p>
     <w:p>
@@ -3842,13 +3874,31 @@
       </w:pPr>
       <w:bookmarkStart w:id="18" w:name="_Toc282290744"/>
       <w:r>
-        <w:t>Adding Test ID’s and Cell ID’s</w:t>
+        <w:t xml:space="preserve">Adding </w:t>
+      </w:r>
+      <w:r>
+        <w:t>Experiment</w:t>
+      </w:r>
+      <w:r>
+        <w:t xml:space="preserve"> ID’s and Cell ID’s</w:t>
       </w:r>
       <w:bookmarkEnd w:id="18"/>
     </w:p>
     <w:p>
       <w:r>
-        <w:t xml:space="preserve">New Cell ID’s and Test ID’s can be added from the New Test window as well as the ID Database Managers by clicking on the New Test ID or New Cell ID buttons. This will open the windows shown in </w:t>
+        <w:t xml:space="preserve">New Cell ID’s and </w:t>
+      </w:r>
+      <w:r>
+        <w:t>Experiment</w:t>
+      </w:r>
+      <w:r>
+        <w:t xml:space="preserve"> ID’s can be added from the New Test window as well as the ID Database Managers by clicking on the New </w:t>
+      </w:r>
+      <w:r>
+        <w:t>Experiment</w:t>
+      </w:r>
+      <w:r>
+        <w:t xml:space="preserve"> ID or New Cell ID buttons. This will open the windows shown in </w:t>
       </w:r>
       <w:r>
         <w:fldChar w:fldCharType="begin"/>
@@ -3890,7 +3940,7 @@
         <w:rPr>
           <w:noProof/>
         </w:rPr>
-        <w:t>6</w:t>
+        <w:t>5</w:t>
       </w:r>
       <w:r>
         <w:fldChar w:fldCharType="end"/>
@@ -3925,19 +3975,19 @@
         <w:jc w:val="center"/>
       </w:pPr>
       <w:r>
-        <w:object w:dxaOrig="4546" w:dyaOrig="4615">
-          <v:shape id="_x0000_i1031" type="#_x0000_t75" style="width:226.9pt;height:231.05pt" o:ole="">
+        <w:object w:dxaOrig="4546" w:dyaOrig="4614">
+          <v:shape id="_x0000_i1033" type="#_x0000_t75" style="width:226.5pt;height:231pt" o:ole="">
             <v:imagedata r:id="rId16" o:title=""/>
           </v:shape>
-          <o:OLEObject Type="Embed" ProgID="Visio.Drawing.11" ShapeID="_x0000_i1031" DrawAspect="Content" ObjectID="_1356120673" r:id="rId17"/>
+          <o:OLEObject Type="Embed" ProgID="Visio.Drawing.11" ShapeID="_x0000_i1033" DrawAspect="Content" ObjectID="_1356189230" r:id="rId17"/>
         </w:object>
       </w:r>
       <w:r>
         <w:object w:dxaOrig="4546" w:dyaOrig="4615">
-          <v:shape id="_x0000_i1032" type="#_x0000_t75" style="width:226.9pt;height:231.05pt" o:ole="">
+          <v:shape id="_x0000_i1030" type="#_x0000_t75" style="width:226.5pt;height:231pt" o:ole="">
             <v:imagedata r:id="rId18" o:title=""/>
           </v:shape>
-          <o:OLEObject Type="Embed" ProgID="Visio.Drawing.11" ShapeID="_x0000_i1032" DrawAspect="Content" ObjectID="_1356120674" r:id="rId19"/>
+          <o:OLEObject Type="Embed" ProgID="Visio.Drawing.11" ShapeID="_x0000_i1030" DrawAspect="Content" ObjectID="_1356189231" r:id="rId19"/>
         </w:object>
       </w:r>
     </w:p>
@@ -3948,6 +3998,139 @@
       </w:pPr>
       <w:bookmarkStart w:id="20" w:name="_Ref282289917"/>
       <w:r>
+        <w:t xml:space="preserve">Figure </w:t>
+      </w:r>
+      <w:fldSimple w:instr=" SEQ Figure \* ARABIC ">
+        <w:r>
+          <w:rPr>
+            <w:noProof/>
+          </w:rPr>
+          <w:t>5</w:t>
+        </w:r>
+      </w:fldSimple>
+      <w:bookmarkEnd w:id="20"/>
+    </w:p>
+    <w:p>
+      <w:pPr>
+        <w:pStyle w:val="Heading3"/>
+      </w:pPr>
+      <w:bookmarkStart w:id="21" w:name="_Toc282290745"/>
+      <w:r>
+        <w:t xml:space="preserve">Reviewing and Editing Cell or </w:t>
+      </w:r>
+      <w:r>
+        <w:t>Experiment</w:t>
+      </w:r>
+      <w:r>
+        <w:t xml:space="preserve"> ID information</w:t>
+      </w:r>
+      <w:bookmarkEnd w:id="21"/>
+    </w:p>
+    <w:p>
+      <w:r>
+        <w:t xml:space="preserve">All of the </w:t>
+      </w:r>
+      <w:r>
+        <w:t>Experiment</w:t>
+      </w:r>
+      <w:r>
+        <w:t xml:space="preserve"> ID’s and Cell ID’s in the Host PCs database can be viewed using the Cell ID and </w:t>
+      </w:r>
+      <w:r>
+        <w:t>experiment</w:t>
+      </w:r>
+      <w:r>
+        <w:t xml:space="preserve"> ID database managers. These are accessible by clicking </w:t>
+      </w:r>
+      <w:proofErr w:type="gramStart"/>
+      <w:r>
+        <w:t>on  &lt;</w:t>
+      </w:r>
+      <w:proofErr w:type="gramEnd"/>
+      <w:r>
+        <w:t xml:space="preserve">File -&gt; </w:t>
+      </w:r>
+      <w:r>
+        <w:t>Experiment</w:t>
+      </w:r>
+      <w:r>
+        <w:t xml:space="preserve"> ID Database&gt; or &lt;File -&gt; Cell ID Database&gt;. The windows shown in </w:t>
+      </w:r>
+      <w:r>
+        <w:fldChar w:fldCharType="begin"/>
+      </w:r>
+      <w:r>
+        <w:instrText xml:space="preserve"> REF _Ref282290100 \h </w:instrText>
+      </w:r>
+      <w:r>
+        <w:fldChar w:fldCharType="separate"/>
+      </w:r>
+      <w:r>
+        <w:t xml:space="preserve">Figure </w:t>
+      </w:r>
+      <w:r>
+        <w:rPr>
+          <w:noProof/>
+        </w:rPr>
+        <w:t>6</w:t>
+      </w:r>
+      <w:r>
+        <w:fldChar w:fldCharType="end"/>
+      </w:r>
+      <w:r>
+        <w:t xml:space="preserve"> and </w:t>
+      </w:r>
+      <w:r>
+        <w:fldChar w:fldCharType="begin"/>
+      </w:r>
+      <w:r>
+        <w:instrText xml:space="preserve"> REF _Ref282290107 \h </w:instrText>
+      </w:r>
+      <w:r>
+        <w:fldChar w:fldCharType="separate"/>
+      </w:r>
+      <w:r>
+        <w:t xml:space="preserve">Figure </w:t>
+      </w:r>
+      <w:r>
+        <w:rPr>
+          <w:noProof/>
+        </w:rPr>
+        <w:t>7</w:t>
+      </w:r>
+      <w:r>
+        <w:fldChar w:fldCharType="end"/>
+      </w:r>
+      <w:r>
+        <w:t xml:space="preserve"> will open and allow browsing of all current entries via the pull down </w:t>
+      </w:r>
+      <w:proofErr w:type="spellStart"/>
+      <w:proofErr w:type="gramStart"/>
+      <w:r>
+        <w:t>menu’s</w:t>
+      </w:r>
+      <w:proofErr w:type="spellEnd"/>
+      <w:proofErr w:type="gramEnd"/>
+      <w:r>
+        <w:t xml:space="preserve">. The description test fields are editable, make sure you click on save after editing to save any changes. You can also remove an entry by clicking the delete button, as well as open the new entry window by clicking on the New </w:t>
+      </w:r>
+      <w:proofErr w:type="spellStart"/>
+      <w:r>
+        <w:t>Experient</w:t>
+      </w:r>
+      <w:proofErr w:type="spellEnd"/>
+      <w:r>
+        <w:t xml:space="preserve"> ID button.</w:t>
+      </w:r>
+    </w:p>
+    <w:p>
+      <w:pPr>
+        <w:pStyle w:val="Caption"/>
+        <w:keepNext/>
+      </w:pPr>
+      <w:bookmarkStart w:id="22" w:name="_Ref282290100"/>
+      <w:r>
+        <w:lastRenderedPageBreak/>
         <w:t xml:space="preserve">Figure </w:t>
       </w:r>
       <w:fldSimple w:instr=" SEQ Figure \* ARABIC ">
@@ -3958,97 +4141,37 @@
           <w:t>6</w:t>
         </w:r>
       </w:fldSimple>
-      <w:bookmarkEnd w:id="20"/>
-    </w:p>
-    <w:p>
-      <w:pPr>
-        <w:pStyle w:val="Heading3"/>
-      </w:pPr>
-      <w:bookmarkStart w:id="21" w:name="_Toc282290745"/>
-      <w:r>
-        <w:t>Reviewing and Editing Cell or Test ID information</w:t>
-      </w:r>
-      <w:bookmarkEnd w:id="21"/>
-    </w:p>
-    <w:p>
-      <w:r>
-        <w:t xml:space="preserve">All of the Test ID’s and Cell ID’s in the Host PCs database can be viewed using the Cell ID and Test ID database managers. These are accessible by clicking </w:t>
-      </w:r>
-      <w:proofErr w:type="gramStart"/>
-      <w:r>
-        <w:t>on  &lt;</w:t>
-      </w:r>
-      <w:proofErr w:type="gramEnd"/>
-      <w:r>
-        <w:t xml:space="preserve">File -&gt; Test ID Database&gt; or &lt;File -&gt; Cell ID Database&gt;. The windows shown in </w:t>
-      </w:r>
-      <w:r>
-        <w:fldChar w:fldCharType="begin"/>
-      </w:r>
-      <w:r>
-        <w:instrText xml:space="preserve"> REF _Ref282290100 \h </w:instrText>
-      </w:r>
-      <w:r>
-        <w:fldChar w:fldCharType="separate"/>
-      </w:r>
-      <w:r>
-        <w:t xml:space="preserve">Figure </w:t>
-      </w:r>
-      <w:r>
-        <w:rPr>
-          <w:noProof/>
-        </w:rPr>
-        <w:t>7</w:t>
-      </w:r>
-      <w:r>
-        <w:fldChar w:fldCharType="end"/>
-      </w:r>
-      <w:r>
-        <w:t xml:space="preserve"> and </w:t>
-      </w:r>
-      <w:r>
-        <w:fldChar w:fldCharType="begin"/>
-      </w:r>
-      <w:r>
-        <w:instrText xml:space="preserve"> REF _Ref282290107 \h </w:instrText>
-      </w:r>
-      <w:r>
-        <w:fldChar w:fldCharType="separate"/>
-      </w:r>
-      <w:r>
-        <w:t xml:space="preserve">Figure </w:t>
-      </w:r>
-      <w:r>
-        <w:rPr>
-          <w:noProof/>
-        </w:rPr>
-        <w:t>8</w:t>
-      </w:r>
-      <w:r>
-        <w:fldChar w:fldCharType="end"/>
-      </w:r>
-      <w:r>
-        <w:t xml:space="preserve"> will open and allow browsing of all current entries via the pull down </w:t>
-      </w:r>
-      <w:proofErr w:type="spellStart"/>
-      <w:proofErr w:type="gramStart"/>
-      <w:r>
-        <w:t>menu’s</w:t>
-      </w:r>
-      <w:proofErr w:type="spellEnd"/>
-      <w:proofErr w:type="gramEnd"/>
-      <w:r>
-        <w:t>. The description test fields are editable, make sure you click on save after editing to save any changes. You can also remove an entry by clicking the delete button, as well as open the new entry window by clicking on the New Test ID button.</w:t>
+      <w:bookmarkEnd w:id="22"/>
+    </w:p>
+    <w:p>
+      <w:pPr>
+        <w:keepNext/>
+        <w:jc w:val="center"/>
+      </w:pPr>
+      <w:r>
+        <w:object w:dxaOrig="4546" w:dyaOrig="4614">
+          <v:shape id="_x0000_i1034" type="#_x0000_t75" style="width:226.5pt;height:231pt" o:ole="">
+            <v:imagedata r:id="rId20" o:title=""/>
+          </v:shape>
+          <o:OLEObject Type="Embed" ProgID="Visio.Drawing.11" ShapeID="_x0000_i1034" DrawAspect="Content" ObjectID="_1356189232" r:id="rId21"/>
+        </w:object>
+      </w:r>
+      <w:r>
+        <w:object w:dxaOrig="4546" w:dyaOrig="4614">
+          <v:shape id="_x0000_i1035" type="#_x0000_t75" style="width:226.5pt;height:231pt" o:ole="">
+            <v:imagedata r:id="rId22" o:title=""/>
+          </v:shape>
+          <o:OLEObject Type="Embed" ProgID="Visio.Drawing.11" ShapeID="_x0000_i1035" DrawAspect="Content" ObjectID="_1356189233" r:id="rId23"/>
+        </w:object>
       </w:r>
     </w:p>
     <w:p>
       <w:pPr>
         <w:pStyle w:val="Caption"/>
-        <w:keepNext/>
-      </w:pPr>
-      <w:bookmarkStart w:id="22" w:name="_Ref282290100"/>
-      <w:r>
-        <w:lastRenderedPageBreak/>
+        <w:jc w:val="right"/>
+      </w:pPr>
+      <w:bookmarkStart w:id="23" w:name="_Ref282290107"/>
+      <w:r>
         <w:t xml:space="preserve">Figure </w:t>
       </w:r>
       <w:fldSimple w:instr=" SEQ Figure \* ARABIC ">
@@ -4057,47 +4180,6 @@
             <w:noProof/>
           </w:rPr>
           <w:t>7</w:t>
-        </w:r>
-      </w:fldSimple>
-      <w:bookmarkEnd w:id="22"/>
-    </w:p>
-    <w:p>
-      <w:pPr>
-        <w:keepNext/>
-        <w:jc w:val="center"/>
-      </w:pPr>
-      <w:r>
-        <w:object w:dxaOrig="4546" w:dyaOrig="4615">
-          <v:shape id="_x0000_i1033" type="#_x0000_t75" style="width:226.9pt;height:231.05pt" o:ole="">
-            <v:imagedata r:id="rId20" o:title=""/>
-          </v:shape>
-          <o:OLEObject Type="Embed" ProgID="Visio.Drawing.11" ShapeID="_x0000_i1033" DrawAspect="Content" ObjectID="_1356120675" r:id="rId21"/>
-        </w:object>
-      </w:r>
-      <w:r>
-        <w:object w:dxaOrig="4546" w:dyaOrig="4615">
-          <v:shape id="_x0000_i1034" type="#_x0000_t75" style="width:226.9pt;height:231.05pt" o:ole="">
-            <v:imagedata r:id="rId22" o:title=""/>
-          </v:shape>
-          <o:OLEObject Type="Embed" ProgID="Visio.Drawing.11" ShapeID="_x0000_i1034" DrawAspect="Content" ObjectID="_1356120676" r:id="rId23"/>
-        </w:object>
-      </w:r>
-    </w:p>
-    <w:p>
-      <w:pPr>
-        <w:pStyle w:val="Caption"/>
-        <w:jc w:val="right"/>
-      </w:pPr>
-      <w:bookmarkStart w:id="23" w:name="_Ref282290107"/>
-      <w:r>
-        <w:t xml:space="preserve">Figure </w:t>
-      </w:r>
-      <w:fldSimple w:instr=" SEQ Figure \* ARABIC ">
-        <w:r>
-          <w:rPr>
-            <w:noProof/>
-          </w:rPr>
-          <w:t>8</w:t>
         </w:r>
       </w:fldSimple>
       <w:bookmarkEnd w:id="23"/>
@@ -8583,7 +8665,48 @@
       </w:r>
       <w:proofErr w:type="gramEnd"/>
       <w:r>
-        <w:t xml:space="preserve"> from a specific test. Because of this all tests are grouped by the Test ID that they are run under, this helps identify groups of cells. Within the Test ID directory test data is grouped by the Cell ID that was used as well as the name of the Batch file that was running. </w:t>
+        <w:t xml:space="preserve"> from a specific </w:t>
+      </w:r>
+      <w:r>
+        <w:t>Experiment</w:t>
+      </w:r>
+      <w:r>
+        <w:t xml:space="preserve">. </w:t>
+      </w:r>
+      <w:r>
+        <w:t xml:space="preserve">Typically a cell is a valuable asset and will be run through many tests. </w:t>
+      </w:r>
+      <w:r>
+        <w:t xml:space="preserve">Because of this all tests are </w:t>
+      </w:r>
+      <w:r>
+        <w:t>first grouped by Cell ID,</w:t>
+      </w:r>
+      <w:r>
+        <w:t xml:space="preserve"> this helps identify </w:t>
+      </w:r>
+      <w:r>
+        <w:t>a specific cell when looking for test data</w:t>
+      </w:r>
+      <w:r>
+        <w:t xml:space="preserve">. Within the </w:t>
+      </w:r>
+      <w:r>
+        <w:t>Cell</w:t>
+      </w:r>
+      <w:r>
+        <w:t xml:space="preserve"> ID directory </w:t>
+      </w:r>
+      <w:r>
+        <w:t xml:space="preserve">is </w:t>
+      </w:r>
+      <w:proofErr w:type="gramStart"/>
+      <w:r>
+        <w:t>a</w:t>
+      </w:r>
+      <w:proofErr w:type="gramEnd"/>
+      <w:r>
+        <w:t xml:space="preserve"> Experiment ID directory that separates test data by the Experiment that it was run for. Furthermore within the Experiment ID directory batch directory that identifies all test data by the name of the batch file that it was run under. </w:t>
       </w:r>
     </w:p>
     <w:p>
@@ -8744,10 +8867,10 @@
       </w:pPr>
       <w:r>
         <w:object w:dxaOrig="9100" w:dyaOrig="6515">
-          <v:shape id="_x0000_i1035" type="#_x0000_t75" style="width:454.6pt;height:325.65pt" o:ole="">
+          <v:shape id="_x0000_i1037" type="#_x0000_t75" style="width:454.5pt;height:325.5pt" o:ole="">
             <v:imagedata r:id="rId24" o:title=""/>
           </v:shape>
-          <o:OLEObject Type="Embed" ProgID="Visio.Drawing.11" ShapeID="_x0000_i1035" DrawAspect="Content" ObjectID="_1356120677" r:id="rId25"/>
+          <o:OLEObject Type="Embed" ProgID="Visio.Drawing.11" ShapeID="_x0000_i1037" DrawAspect="Content" ObjectID="_1356189234" r:id="rId25"/>
         </w:object>
       </w:r>
     </w:p>
@@ -9643,10 +9766,10 @@
       </w:pPr>
       <w:r>
         <w:object w:dxaOrig="9720" w:dyaOrig="4726">
-          <v:shape id="_x0000_i1036" type="#_x0000_t75" style="width:466.35pt;height:226.9pt" o:ole="">
+          <v:shape id="_x0000_i1031" type="#_x0000_t75" style="width:466.5pt;height:226.5pt" o:ole="">
             <v:imagedata r:id="rId26" o:title=""/>
           </v:shape>
-          <o:OLEObject Type="Embed" ProgID="Visio.Drawing.11" ShapeID="_x0000_i1036" DrawAspect="Content" ObjectID="_1356120678" r:id="rId27"/>
+          <o:OLEObject Type="Embed" ProgID="Visio.Drawing.11" ShapeID="_x0000_i1031" DrawAspect="Content" ObjectID="_1356189235" r:id="rId27"/>
         </w:object>
       </w:r>
     </w:p>
@@ -9665,7 +9788,7 @@
           <w:rPr>
             <w:noProof/>
           </w:rPr>
-          <w:t>9</w:t>
+          <w:t>8</w:t>
         </w:r>
       </w:fldSimple>
     </w:p>
@@ -9804,10 +9927,10 @@
     <w:p>
       <w:r>
         <w:object w:dxaOrig="11070" w:dyaOrig="15413">
-          <v:shape id="_x0000_i1037" type="#_x0000_t75" style="width:464.65pt;height:647.15pt" o:ole="">
+          <v:shape id="_x0000_i1032" type="#_x0000_t75" style="width:464.25pt;height:647.25pt" o:ole="">
             <v:imagedata r:id="rId28" o:title=""/>
           </v:shape>
-          <o:OLEObject Type="Embed" ProgID="Visio.Drawing.11" ShapeID="_x0000_i1037" DrawAspect="Content" ObjectID="_1356120679" r:id="rId29"/>
+          <o:OLEObject Type="Embed" ProgID="Visio.Drawing.11" ShapeID="_x0000_i1032" DrawAspect="Content" ObjectID="_1356189236" r:id="rId29"/>
         </w:object>
       </w:r>
     </w:p>
@@ -18577,12 +18700,16 @@
             <w:pPr>
               <w:cnfStyle w:val="100000000000"/>
               <w:rPr>
-                <w:rFonts w:ascii="Arial Black" w:hAnsi="Arial Black"/>
-              </w:rPr>
-            </w:pPr>
-            <w:r>
-              <w:rPr>
-                <w:rFonts w:ascii="Arial Black" w:hAnsi="Arial Black"/>
+                <w:rFonts w:ascii="Garamond" w:hAnsi="Garamond"/>
+                <w:sz w:val="18"/>
+                <w:szCs w:val="18"/>
+              </w:rPr>
+            </w:pPr>
+            <w:r>
+              <w:rPr>
+                <w:rFonts w:ascii="Garamond" w:hAnsi="Garamond"/>
+                <w:sz w:val="18"/>
+                <w:szCs w:val="18"/>
               </w:rPr>
               <w:t>6</w:t>
             </w:r>
@@ -18597,12 +18724,16 @@
             <w:pPr>
               <w:cnfStyle w:val="100000000000"/>
               <w:rPr>
-                <w:rFonts w:ascii="Arial Black" w:hAnsi="Arial Black"/>
-              </w:rPr>
-            </w:pPr>
-            <w:r>
-              <w:rPr>
-                <w:rFonts w:ascii="Arial Black" w:hAnsi="Arial Black"/>
+                <w:rFonts w:ascii="Garamond" w:hAnsi="Garamond"/>
+                <w:sz w:val="18"/>
+                <w:szCs w:val="18"/>
+              </w:rPr>
+            </w:pPr>
+            <w:r>
+              <w:rPr>
+                <w:rFonts w:ascii="Garamond" w:hAnsi="Garamond"/>
+                <w:sz w:val="18"/>
+                <w:szCs w:val="18"/>
               </w:rPr>
               <w:t>5</w:t>
             </w:r>
@@ -18617,12 +18748,16 @@
             <w:pPr>
               <w:cnfStyle w:val="100000000000"/>
               <w:rPr>
-                <w:rFonts w:ascii="Arial Black" w:hAnsi="Arial Black"/>
-              </w:rPr>
-            </w:pPr>
-            <w:r>
-              <w:rPr>
-                <w:rFonts w:ascii="Arial Black" w:hAnsi="Arial Black"/>
+                <w:rFonts w:ascii="Garamond" w:hAnsi="Garamond"/>
+                <w:sz w:val="18"/>
+                <w:szCs w:val="18"/>
+              </w:rPr>
+            </w:pPr>
+            <w:r>
+              <w:rPr>
+                <w:rFonts w:ascii="Garamond" w:hAnsi="Garamond"/>
+                <w:sz w:val="18"/>
+                <w:szCs w:val="18"/>
               </w:rPr>
               <w:t>4</w:t>
             </w:r>
@@ -18637,12 +18772,16 @@
             <w:pPr>
               <w:cnfStyle w:val="100000000000"/>
               <w:rPr>
-                <w:rFonts w:ascii="Arial Black" w:hAnsi="Arial Black"/>
-              </w:rPr>
-            </w:pPr>
-            <w:r>
-              <w:rPr>
-                <w:rFonts w:ascii="Arial Black" w:hAnsi="Arial Black"/>
+                <w:rFonts w:ascii="Garamond" w:hAnsi="Garamond"/>
+                <w:sz w:val="18"/>
+                <w:szCs w:val="18"/>
+              </w:rPr>
+            </w:pPr>
+            <w:r>
+              <w:rPr>
+                <w:rFonts w:ascii="Garamond" w:hAnsi="Garamond"/>
+                <w:sz w:val="18"/>
+                <w:szCs w:val="18"/>
               </w:rPr>
               <w:t>3</w:t>
             </w:r>
@@ -18657,12 +18796,16 @@
             <w:pPr>
               <w:cnfStyle w:val="100000000000"/>
               <w:rPr>
-                <w:rFonts w:ascii="Arial Black" w:hAnsi="Arial Black"/>
-              </w:rPr>
-            </w:pPr>
-            <w:r>
-              <w:rPr>
-                <w:rFonts w:ascii="Arial Black" w:hAnsi="Arial Black"/>
+                <w:rFonts w:ascii="Garamond" w:hAnsi="Garamond"/>
+                <w:sz w:val="18"/>
+                <w:szCs w:val="18"/>
+              </w:rPr>
+            </w:pPr>
+            <w:r>
+              <w:rPr>
+                <w:rFonts w:ascii="Garamond" w:hAnsi="Garamond"/>
+                <w:sz w:val="18"/>
+                <w:szCs w:val="18"/>
               </w:rPr>
               <w:t>2</w:t>
             </w:r>
@@ -18677,12 +18820,16 @@
             <w:pPr>
               <w:cnfStyle w:val="100000000000"/>
               <w:rPr>
-                <w:rFonts w:ascii="Arial Black" w:hAnsi="Arial Black"/>
-              </w:rPr>
-            </w:pPr>
-            <w:r>
-              <w:rPr>
-                <w:rFonts w:ascii="Arial Black" w:hAnsi="Arial Black"/>
+                <w:rFonts w:ascii="Garamond" w:hAnsi="Garamond"/>
+                <w:sz w:val="18"/>
+                <w:szCs w:val="18"/>
+              </w:rPr>
+            </w:pPr>
+            <w:r>
+              <w:rPr>
+                <w:rFonts w:ascii="Garamond" w:hAnsi="Garamond"/>
+                <w:sz w:val="18"/>
+                <w:szCs w:val="18"/>
               </w:rPr>
               <w:t>1</w:t>
             </w:r>
@@ -18697,12 +18844,16 @@
             <w:pPr>
               <w:cnfStyle w:val="100000000000"/>
               <w:rPr>
-                <w:rFonts w:ascii="Arial Black" w:hAnsi="Arial Black"/>
-              </w:rPr>
-            </w:pPr>
-            <w:r>
-              <w:rPr>
-                <w:rFonts w:ascii="Arial Black" w:hAnsi="Arial Black"/>
+                <w:rFonts w:ascii="Garamond" w:hAnsi="Garamond"/>
+                <w:sz w:val="18"/>
+                <w:szCs w:val="18"/>
+              </w:rPr>
+            </w:pPr>
+            <w:r>
+              <w:rPr>
+                <w:rFonts w:ascii="Garamond" w:hAnsi="Garamond"/>
+                <w:sz w:val="18"/>
+                <w:szCs w:val="18"/>
               </w:rPr>
               <w:t>0</w:t>
             </w:r>
@@ -20008,39 +20159,7 @@
 
 <file path=word/glossary/document.xml><?xml version="1.0" encoding="utf-8"?>
 <w:glossaryDocument xmlns:ve="http://schemas.openxmlformats.org/markup-compatibility/2006" xmlns:o="urn:schemas-microsoft-com:office:office" xmlns:r="http://schemas.openxmlformats.org/officeDocument/2006/relationships" xmlns:m="http://schemas.openxmlformats.org/officeDocument/2006/math" xmlns:v="urn:schemas-microsoft-com:vml" xmlns:wp="http://schemas.openxmlformats.org/drawingml/2006/wordprocessingDrawing" xmlns:w10="urn:schemas-microsoft-com:office:word" xmlns:w="http://schemas.openxmlformats.org/wordprocessingml/2006/main" xmlns:wne="http://schemas.microsoft.com/office/word/2006/wordml">
-  <w:docParts>
-    <w:docPart>
-      <w:docPartPr>
-        <w:name w:val="2476A313CB444211BAF5D64020E3D749"/>
-        <w:category>
-          <w:name w:val="General"/>
-          <w:gallery w:val="placeholder"/>
-        </w:category>
-        <w:types>
-          <w:type w:val="bbPlcHdr"/>
-        </w:types>
-        <w:behaviors>
-          <w:behavior w:val="content"/>
-        </w:behaviors>
-        <w:guid w:val="{44C33377-9684-41B8-B55B-687C7FAD728A}"/>
-      </w:docPartPr>
-      <w:docPartBody>
-        <w:p>
-          <w:pPr>
-            <w:pStyle w:val="2476A313CB444211BAF5D64020E3D749"/>
-          </w:pPr>
-          <w:r>
-            <w:rPr>
-              <w:rFonts w:asciiTheme="majorHAnsi" w:eastAsiaTheme="majorEastAsia" w:hAnsiTheme="majorHAnsi" w:cstheme="majorBidi"/>
-              <w:sz w:val="84"/>
-              <w:szCs w:val="84"/>
-            </w:rPr>
-            <w:t>[Type the document title]</w:t>
-          </w:r>
-        </w:p>
-      </w:docPartBody>
-    </w:docPart>
-  </w:docParts>
+  <w:docParts/>
 </w:glossaryDocument>
 </file>
 
@@ -20112,6 +20231,7 @@
     <w:rsid w:val="001C0687"/>
     <w:rsid w:val="009A3EA7"/>
     <w:rsid w:val="00D762E7"/>
+    <w:rsid w:val="00F7685D"/>
   </w:rsids>
   <m:mathPr>
     <m:mathFont m:val="Cambria Math"/>
@@ -20670,7 +20790,7 @@
 </file>
 
 <file path=customXml/itemProps2.xml><?xml version="1.0" encoding="utf-8"?>
-<ds:datastoreItem xmlns:ds="http://schemas.openxmlformats.org/officeDocument/2006/customXml" ds:itemID="{3B5ADB6B-24CD-4751-BA83-245E169DF233}">
+<ds:datastoreItem xmlns:ds="http://schemas.openxmlformats.org/officeDocument/2006/customXml" ds:itemID="{D2A04689-7F38-405A-A743-DBD2D8CB6E01}">
   <ds:schemaRefs>
     <ds:schemaRef ds:uri="http://schemas.openxmlformats.org/officeDocument/2006/bibliography"/>
   </ds:schemaRefs>

</xml_diff>